<commit_message>
Meeting Minutes Updated / CRS angepasst
Meeting Minutes ist aktuell
CRS muss noch weiter angepasst werden
</commit_message>
<xml_diff>
--- a/PROJECT/Meeting Minutes/MeetingMinutes.docx
+++ b/PROJECT/Meeting Minutes/MeetingMinutes.docx
@@ -66,7 +66,7 @@
           <w:r>
             <w:fldChar w:fldCharType="separate"/>
           </w:r>
-          <w:hyperlink w:anchor="_Toc54344994" w:history="1">
+          <w:hyperlink w:anchor="_Toc55382714" w:history="1">
             <w:r>
               <w:rPr>
                 <w:rStyle w:val="Hyperlink"/>
@@ -93,7 +93,7 @@
                 <w:noProof/>
                 <w:webHidden/>
               </w:rPr>
-              <w:instrText xml:space="preserve"> PAGEREF _Toc54344994 \h </w:instrText>
+              <w:instrText xml:space="preserve"> PAGEREF _Toc55382714 \h </w:instrText>
             </w:r>
             <w:r>
               <w:rPr>
@@ -137,7 +137,7 @@
               <w:lang w:eastAsia="de-DE"/>
             </w:rPr>
           </w:pPr>
-          <w:hyperlink w:anchor="_Toc54344995" w:history="1">
+          <w:hyperlink w:anchor="_Toc55382715" w:history="1">
             <w:r>
               <w:rPr>
                 <w:rStyle w:val="Hyperlink"/>
@@ -164,7 +164,7 @@
                 <w:noProof/>
                 <w:webHidden/>
               </w:rPr>
-              <w:instrText xml:space="preserve"> PAGEREF _Toc54344995 \h </w:instrText>
+              <w:instrText xml:space="preserve"> PAGEREF _Toc55382715 \h </w:instrText>
             </w:r>
             <w:r>
               <w:rPr>
@@ -208,7 +208,7 @@
               <w:lang w:eastAsia="de-DE"/>
             </w:rPr>
           </w:pPr>
-          <w:hyperlink w:anchor="_Toc54344996" w:history="1">
+          <w:hyperlink w:anchor="_Toc55382716" w:history="1">
             <w:r>
               <w:rPr>
                 <w:rStyle w:val="Hyperlink"/>
@@ -235,7 +235,7 @@
                 <w:noProof/>
                 <w:webHidden/>
               </w:rPr>
-              <w:instrText xml:space="preserve"> PAGEREF _Toc54344996 \h </w:instrText>
+              <w:instrText xml:space="preserve"> PAGEREF _Toc55382716 \h </w:instrText>
             </w:r>
             <w:r>
               <w:rPr>
@@ -279,7 +279,7 @@
               <w:lang w:eastAsia="de-DE"/>
             </w:rPr>
           </w:pPr>
-          <w:hyperlink w:anchor="_Toc54344997" w:history="1">
+          <w:hyperlink w:anchor="_Toc55382717" w:history="1">
             <w:r>
               <w:rPr>
                 <w:rStyle w:val="Hyperlink"/>
@@ -306,7 +306,7 @@
                 <w:noProof/>
                 <w:webHidden/>
               </w:rPr>
-              <w:instrText xml:space="preserve"> PAGEREF _Toc54344997 \h </w:instrText>
+              <w:instrText xml:space="preserve"> PAGEREF _Toc55382717 \h </w:instrText>
             </w:r>
             <w:r>
               <w:rPr>
@@ -350,7 +350,7 @@
               <w:lang w:eastAsia="de-DE"/>
             </w:rPr>
           </w:pPr>
-          <w:hyperlink w:anchor="_Toc54344998" w:history="1">
+          <w:hyperlink w:anchor="_Toc55382718" w:history="1">
             <w:r>
               <w:rPr>
                 <w:rStyle w:val="Hyperlink"/>
@@ -377,7 +377,7 @@
                 <w:noProof/>
                 <w:webHidden/>
               </w:rPr>
-              <w:instrText xml:space="preserve"> PAGEREF _Toc54344998 \h </w:instrText>
+              <w:instrText xml:space="preserve"> PAGEREF _Toc55382718 \h </w:instrText>
             </w:r>
             <w:r>
               <w:rPr>
@@ -397,7 +397,7 @@
                 <w:noProof/>
                 <w:webHidden/>
               </w:rPr>
-              <w:t>4</w:t>
+              <w:t>5</w:t>
             </w:r>
             <w:r>
               <w:rPr>
@@ -421,13 +421,13 @@
               <w:lang w:eastAsia="de-DE"/>
             </w:rPr>
           </w:pPr>
-          <w:hyperlink w:anchor="_Toc54344999" w:history="1">
+          <w:hyperlink w:anchor="_Toc55382719" w:history="1">
             <w:r>
               <w:rPr>
                 <w:rStyle w:val="Hyperlink"/>
                 <w:noProof/>
               </w:rPr>
-              <w:t>Meeting XXX</w:t>
+              <w:t>Meeting 03.11.2020</w:t>
             </w:r>
             <w:r>
               <w:rPr>
@@ -448,7 +448,7 @@
                 <w:noProof/>
                 <w:webHidden/>
               </w:rPr>
-              <w:instrText xml:space="preserve"> PAGEREF _Toc54344999 \h </w:instrText>
+              <w:instrText xml:space="preserve"> PAGEREF _Toc55382719 \h </w:instrText>
             </w:r>
             <w:r>
               <w:rPr>
@@ -468,7 +468,78 @@
                 <w:noProof/>
                 <w:webHidden/>
               </w:rPr>
-              <w:t>4</w:t>
+              <w:t>6</w:t>
+            </w:r>
+            <w:r>
+              <w:rPr>
+                <w:noProof/>
+                <w:webHidden/>
+              </w:rPr>
+              <w:fldChar w:fldCharType="end"/>
+            </w:r>
+          </w:hyperlink>
+        </w:p>
+        <w:p>
+          <w:pPr>
+            <w:pStyle w:val="Verzeichnis1"/>
+            <w:tabs>
+              <w:tab w:val="right" w:leader="dot" w:pos="9016"/>
+            </w:tabs>
+            <w:rPr>
+              <w:rFonts w:eastAsiaTheme="minorEastAsia"/>
+              <w:noProof/>
+              <w:sz w:val="22"/>
+              <w:lang w:eastAsia="de-DE"/>
+            </w:rPr>
+          </w:pPr>
+          <w:hyperlink w:anchor="_Toc55382720" w:history="1">
+            <w:r>
+              <w:rPr>
+                <w:rStyle w:val="Hyperlink"/>
+                <w:noProof/>
+              </w:rPr>
+              <w:t>Meeting XXX</w:t>
+            </w:r>
+            <w:r>
+              <w:rPr>
+                <w:noProof/>
+                <w:webHidden/>
+              </w:rPr>
+              <w:tab/>
+            </w:r>
+            <w:r>
+              <w:rPr>
+                <w:noProof/>
+                <w:webHidden/>
+              </w:rPr>
+              <w:fldChar w:fldCharType="begin"/>
+            </w:r>
+            <w:r>
+              <w:rPr>
+                <w:noProof/>
+                <w:webHidden/>
+              </w:rPr>
+              <w:instrText xml:space="preserve"> PAGEREF _Toc55382720 \h </w:instrText>
+            </w:r>
+            <w:r>
+              <w:rPr>
+                <w:noProof/>
+                <w:webHidden/>
+              </w:rPr>
+            </w:r>
+            <w:r>
+              <w:rPr>
+                <w:noProof/>
+                <w:webHidden/>
+              </w:rPr>
+              <w:fldChar w:fldCharType="separate"/>
+            </w:r>
+            <w:r>
+              <w:rPr>
+                <w:noProof/>
+                <w:webHidden/>
+              </w:rPr>
+              <w:t>6</w:t>
             </w:r>
             <w:r>
               <w:rPr>
@@ -494,7 +565,7 @@
       <w:pPr>
         <w:pStyle w:val="berschrift1"/>
       </w:pPr>
-      <w:bookmarkStart w:id="0" w:name="_Toc54344994"/>
+      <w:bookmarkStart w:id="0" w:name="_Toc55382714"/>
       <w:r>
         <w:t>Meeting 14.10.2020</w:t>
       </w:r>
@@ -1107,7 +1178,7 @@
       <w:pPr>
         <w:pStyle w:val="berschrift1"/>
       </w:pPr>
-      <w:bookmarkStart w:id="1" w:name="_Toc54344995"/>
+      <w:bookmarkStart w:id="1" w:name="_Toc55382715"/>
       <w:r>
         <w:t>Meeting 16.10.2020</w:t>
       </w:r>
@@ -1767,7 +1838,7 @@
       <w:pPr>
         <w:pStyle w:val="berschrift1"/>
       </w:pPr>
-      <w:bookmarkStart w:id="2" w:name="_Toc54344996"/>
+      <w:bookmarkStart w:id="2" w:name="_Toc55382716"/>
       <w:r>
         <w:t>Meeting 19.10.2020</w:t>
       </w:r>
@@ -2422,9 +2493,8 @@
       <w:pPr>
         <w:pStyle w:val="berschrift1"/>
       </w:pPr>
-      <w:bookmarkStart w:id="3" w:name="_Toc54344997"/>
-      <w:r>
-        <w:lastRenderedPageBreak/>
+      <w:bookmarkStart w:id="3" w:name="_Toc55382717"/>
+      <w:r>
         <w:t>Meeting 23.10.2020</w:t>
       </w:r>
       <w:bookmarkEnd w:id="3"/>
@@ -2931,7 +3001,7 @@
       <w:pPr>
         <w:pStyle w:val="berschrift1"/>
       </w:pPr>
-      <w:bookmarkStart w:id="4" w:name="_Toc54344998"/>
+      <w:bookmarkStart w:id="4" w:name="_Toc55382718"/>
       <w:r>
         <w:lastRenderedPageBreak/>
         <w:t>Meeting 30.10.2020</w:t>
@@ -3604,17 +3674,15 @@
       <w:pPr>
         <w:pStyle w:val="berschrift1"/>
       </w:pPr>
-      <w:bookmarkStart w:id="5" w:name="_Toc54344999"/>
+      <w:bookmarkStart w:id="5" w:name="_Toc55382719"/>
       <w:r>
         <w:lastRenderedPageBreak/>
         <w:t xml:space="preserve">Meeting </w:t>
       </w:r>
+      <w:r>
+        <w:t>03.11.2020</w:t>
+      </w:r>
       <w:bookmarkEnd w:id="5"/>
-      <w:r>
-        <w:t>03.11.2020</w:t>
-      </w:r>
-      <w:bookmarkStart w:id="6" w:name="_GoBack"/>
-      <w:bookmarkEnd w:id="6"/>
     </w:p>
     <w:tbl>
       <w:tblPr>
@@ -3842,6 +3910,229 @@
           <w:bCs/>
         </w:rPr>
       </w:pPr>
+      <w:r>
+        <w:t>BC / Projektplan</w:t>
+      </w:r>
+    </w:p>
+    <w:p>
+      <w:pPr>
+        <w:pStyle w:val="Listenabsatz"/>
+        <w:numPr>
+          <w:ilvl w:val="1"/>
+          <w:numId w:val="2"/>
+        </w:numPr>
+        <w:rPr>
+          <w:b/>
+          <w:bCs/>
+        </w:rPr>
+      </w:pPr>
+      <w:r>
+        <w:t xml:space="preserve">Review im </w:t>
+      </w:r>
+      <w:r>
+        <w:t>g</w:t>
+      </w:r>
+      <w:r>
+        <w:t>esamten Team</w:t>
+      </w:r>
+    </w:p>
+    <w:p>
+      <w:pPr>
+        <w:pStyle w:val="Listenabsatz"/>
+        <w:numPr>
+          <w:ilvl w:val="1"/>
+          <w:numId w:val="2"/>
+        </w:numPr>
+        <w:rPr>
+          <w:b/>
+          <w:bCs/>
+        </w:rPr>
+      </w:pPr>
+      <w:r>
+        <w:t>Projektstrukturplan</w:t>
+      </w:r>
+      <w:r>
+        <w:t>inhalt</w:t>
+      </w:r>
+      <w:r>
+        <w:t xml:space="preserve"> in CRS, SAS, SRS</w:t>
+      </w:r>
+      <w:r>
+        <w:t xml:space="preserve"> einarbeiten</w:t>
+      </w:r>
+    </w:p>
+    <w:p>
+      <w:pPr>
+        <w:pStyle w:val="Listenabsatz"/>
+        <w:numPr>
+          <w:ilvl w:val="0"/>
+          <w:numId w:val="2"/>
+        </w:numPr>
+        <w:rPr>
+          <w:b/>
+          <w:bCs/>
+        </w:rPr>
+      </w:pPr>
+      <w:r>
+        <w:t>CRS</w:t>
+      </w:r>
+    </w:p>
+    <w:p>
+      <w:pPr>
+        <w:pStyle w:val="Listenabsatz"/>
+        <w:numPr>
+          <w:ilvl w:val="1"/>
+          <w:numId w:val="2"/>
+        </w:numPr>
+        <w:rPr>
+          <w:b/>
+          <w:bCs/>
+        </w:rPr>
+      </w:pPr>
+      <w:r>
+        <w:t>Review im gesamten Team</w:t>
+      </w:r>
+    </w:p>
+    <w:p>
+      <w:pPr>
+        <w:pStyle w:val="Listenabsatz"/>
+        <w:numPr>
+          <w:ilvl w:val="0"/>
+          <w:numId w:val="2"/>
+        </w:numPr>
+        <w:rPr>
+          <w:b/>
+          <w:bCs/>
+        </w:rPr>
+      </w:pPr>
+      <w:r>
+        <w:t>SAS</w:t>
+      </w:r>
+    </w:p>
+    <w:p>
+      <w:pPr>
+        <w:pStyle w:val="Listenabsatz"/>
+        <w:numPr>
+          <w:ilvl w:val="1"/>
+          <w:numId w:val="2"/>
+        </w:numPr>
+        <w:rPr>
+          <w:b/>
+          <w:bCs/>
+        </w:rPr>
+      </w:pPr>
+      <w:r>
+        <w:t>Review im gesamten Team</w:t>
+      </w:r>
+    </w:p>
+    <w:p>
+      <w:pPr>
+        <w:pStyle w:val="Listenabsatz"/>
+        <w:numPr>
+          <w:ilvl w:val="0"/>
+          <w:numId w:val="2"/>
+        </w:numPr>
+        <w:rPr>
+          <w:b/>
+          <w:bCs/>
+        </w:rPr>
+      </w:pPr>
+      <w:r>
+        <w:t>SRS</w:t>
+      </w:r>
+    </w:p>
+    <w:p>
+      <w:pPr>
+        <w:pStyle w:val="Listenabsatz"/>
+        <w:numPr>
+          <w:ilvl w:val="1"/>
+          <w:numId w:val="2"/>
+        </w:numPr>
+        <w:rPr>
+          <w:b/>
+          <w:bCs/>
+        </w:rPr>
+      </w:pPr>
+      <w:r>
+        <w:t xml:space="preserve">Review </w:t>
+      </w:r>
+      <w:r>
+        <w:t>im</w:t>
+      </w:r>
+      <w:r>
+        <w:t xml:space="preserve"> gesamten Team</w:t>
+      </w:r>
+    </w:p>
+    <w:p>
+      <w:pPr>
+        <w:pStyle w:val="Listenabsatz"/>
+        <w:numPr>
+          <w:ilvl w:val="0"/>
+          <w:numId w:val="2"/>
+        </w:numPr>
+        <w:rPr>
+          <w:b/>
+          <w:bCs/>
+        </w:rPr>
+      </w:pPr>
+      <w:r>
+        <w:t>Netzwerklayer von open62541 neu implementieren</w:t>
+      </w:r>
+    </w:p>
+    <w:p>
+      <w:pPr>
+        <w:pStyle w:val="Listenabsatz"/>
+        <w:numPr>
+          <w:ilvl w:val="1"/>
+          <w:numId w:val="2"/>
+        </w:numPr>
+        <w:rPr>
+          <w:b/>
+          <w:bCs/>
+        </w:rPr>
+      </w:pPr>
+      <w:r>
+        <w:t xml:space="preserve">Meeting mit </w:t>
+      </w:r>
+      <w:r>
+        <w:t>Dozenten,</w:t>
+      </w:r>
+      <w:r>
+        <w:t xml:space="preserve"> um Problem zu lösen</w:t>
+      </w:r>
+    </w:p>
+    <w:p>
+      <w:pPr>
+        <w:pStyle w:val="Listenabsatz"/>
+        <w:numPr>
+          <w:ilvl w:val="1"/>
+          <w:numId w:val="2"/>
+        </w:numPr>
+        <w:rPr>
+          <w:lang w:val="en-US"/>
+        </w:rPr>
+      </w:pPr>
+      <w:r>
+        <w:rPr>
+          <w:lang w:val="en-US"/>
+        </w:rPr>
+        <w:t>Issue in open62541 Github öffnen</w:t>
+      </w:r>
+    </w:p>
+    <w:p>
+      <w:pPr>
+        <w:pStyle w:val="Listenabsatz"/>
+        <w:numPr>
+          <w:ilvl w:val="2"/>
+          <w:numId w:val="2"/>
+        </w:numPr>
+      </w:pPr>
+      <w:r>
+        <w:t>Müssen auf unterschiedlichen Ports a</w:t>
+      </w:r>
+      <w:r>
+        <w:t>rbeiten</w:t>
+      </w:r>
     </w:p>
     <w:tbl>
       <w:tblPr>
@@ -3879,7 +4170,11 @@
           <w:tcPr>
             <w:tcW w:w="4508" w:type="dxa"/>
           </w:tcPr>
-          <w:p/>
+          <w:p>
+            <w:r>
+              <w:t>Erstellen der Dokumente</w:t>
+            </w:r>
+          </w:p>
         </w:tc>
       </w:tr>
       <w:tr>
@@ -3900,34 +4195,6 @@
                 <w:bCs/>
               </w:rPr>
               <w:t>Probleme</w:t>
-            </w:r>
-          </w:p>
-        </w:tc>
-        <w:tc>
-          <w:tcPr>
-            <w:tcW w:w="4508" w:type="dxa"/>
-          </w:tcPr>
-          <w:p/>
-        </w:tc>
-      </w:tr>
-      <w:tr>
-        <w:tc>
-          <w:tcPr>
-            <w:tcW w:w="4508" w:type="dxa"/>
-          </w:tcPr>
-          <w:p>
-            <w:pPr>
-              <w:rPr>
-                <w:b/>
-                <w:bCs/>
-              </w:rPr>
-            </w:pPr>
-            <w:r>
-              <w:rPr>
-                <w:b/>
-                <w:bCs/>
-              </w:rPr>
-              <w:t>Beschlüsse</w:t>
             </w:r>
           </w:p>
         </w:tc>
@@ -3940,9 +4207,18 @@
               <w:pStyle w:val="Listenabsatz"/>
               <w:numPr>
                 <w:ilvl w:val="0"/>
-                <w:numId w:val="3"/>
+                <w:numId w:val="6"/>
               </w:numPr>
             </w:pPr>
+            <w:r>
+              <w:t xml:space="preserve">Wie sollen wir </w:t>
+            </w:r>
+            <w:r>
+              <w:t xml:space="preserve">teile des SAS </w:t>
+            </w:r>
+            <w:r>
+              <w:t>schon jetzt machen?</w:t>
+            </w:r>
           </w:p>
         </w:tc>
       </w:tr>
@@ -3963,15 +4239,76 @@
                 <w:b/>
                 <w:bCs/>
               </w:rPr>
-              <w:t>Nächster vereinbarter Termin</w:t>
-            </w:r>
-          </w:p>
-        </w:tc>
-        <w:tc>
-          <w:tcPr>
-            <w:tcW w:w="4508" w:type="dxa"/>
-          </w:tcPr>
-          <w:p/>
+              <w:t>Beschlüsse</w:t>
+            </w:r>
+          </w:p>
+        </w:tc>
+        <w:tc>
+          <w:tcPr>
+            <w:tcW w:w="4508" w:type="dxa"/>
+          </w:tcPr>
+          <w:p>
+            <w:pPr>
+              <w:pStyle w:val="Listenabsatz"/>
+              <w:numPr>
+                <w:ilvl w:val="0"/>
+                <w:numId w:val="5"/>
+              </w:numPr>
+              <w:rPr>
+                <w:b/>
+                <w:bCs/>
+              </w:rPr>
+            </w:pPr>
+            <w:r>
+              <w:t xml:space="preserve">Fragen: </w:t>
+            </w:r>
+            <w:r>
+              <w:t>Muss im jetzigen Semester jedes Teammitglied ein Dokument haben?</w:t>
+            </w:r>
+          </w:p>
+          <w:p>
+            <w:pPr>
+              <w:pStyle w:val="Listenabsatz"/>
+              <w:numPr>
+                <w:ilvl w:val="0"/>
+                <w:numId w:val="5"/>
+              </w:numPr>
+              <w:rPr>
+                <w:b/>
+                <w:bCs/>
+              </w:rPr>
+            </w:pPr>
+            <w:r>
+              <w:t>CRS</w:t>
+            </w:r>
+            <w:r>
+              <w:t xml:space="preserve">, SRS, </w:t>
+            </w:r>
+            <w:r>
+              <w:t>SAS</w:t>
+            </w:r>
+            <w:r>
+              <w:t xml:space="preserve"> weiter ausarbeiten</w:t>
+            </w:r>
+          </w:p>
+          <w:p>
+            <w:pPr>
+              <w:pStyle w:val="Listenabsatz"/>
+              <w:numPr>
+                <w:ilvl w:val="0"/>
+                <w:numId w:val="5"/>
+              </w:numPr>
+              <w:rPr>
+                <w:b/>
+                <w:bCs/>
+              </w:rPr>
+            </w:pPr>
+            <w:r>
+              <w:t>Daniel fängt mit Präsentation</w:t>
+            </w:r>
+            <w:bookmarkStart w:id="6" w:name="_GoBack"/>
+            <w:bookmarkEnd w:id="6"/>
+          </w:p>
         </w:tc>
       </w:tr>
       <w:tr>
@@ -3991,6 +4328,38 @@
                 <w:b/>
                 <w:bCs/>
               </w:rPr>
+              <w:t>Nächster vereinbarter Termin</w:t>
+            </w:r>
+          </w:p>
+        </w:tc>
+        <w:tc>
+          <w:tcPr>
+            <w:tcW w:w="4508" w:type="dxa"/>
+          </w:tcPr>
+          <w:p>
+            <w:r>
+              <w:t>06.11.</w:t>
+            </w:r>
+          </w:p>
+        </w:tc>
+      </w:tr>
+      <w:tr>
+        <w:tc>
+          <w:tcPr>
+            <w:tcW w:w="4508" w:type="dxa"/>
+          </w:tcPr>
+          <w:p>
+            <w:pPr>
+              <w:rPr>
+                <w:b/>
+                <w:bCs/>
+              </w:rPr>
+            </w:pPr>
+            <w:r>
+              <w:rPr>
+                <w:b/>
+                <w:bCs/>
+              </w:rPr>
               <w:t>Dauer</w:t>
             </w:r>
           </w:p>
@@ -3999,7 +4368,23 @@
           <w:tcPr>
             <w:tcW w:w="4508" w:type="dxa"/>
           </w:tcPr>
-          <w:p/>
+          <w:p>
+            <w:r>
+              <w:t>1</w:t>
+            </w:r>
+            <w:r>
+              <w:t>,5</w:t>
+            </w:r>
+            <w:r>
+              <w:t xml:space="preserve"> </w:t>
+            </w:r>
+            <w:r>
+              <w:t>S</w:t>
+            </w:r>
+            <w:r>
+              <w:t>td</w:t>
+            </w:r>
+          </w:p>
         </w:tc>
       </w:tr>
     </w:tbl>
@@ -4009,9 +4394,11 @@
       <w:pPr>
         <w:pStyle w:val="berschrift1"/>
       </w:pPr>
+      <w:bookmarkStart w:id="7" w:name="_Toc55382720"/>
       <w:r>
         <w:t>Meeting XXX</w:t>
       </w:r>
+      <w:bookmarkEnd w:id="7"/>
     </w:p>
     <w:tbl>
       <w:tblPr>
@@ -4429,7 +4816,7 @@
         <w:rFonts w:ascii="Symbol" w:hAnsi="Symbol" w:hint="default"/>
       </w:rPr>
     </w:lvl>
-    <w:lvl w:ilvl="1" w:tplc="04070003" w:tentative="1">
+    <w:lvl w:ilvl="1" w:tplc="04070003">
       <w:start w:val="1"/>
       <w:numFmt w:val="bullet"/>
       <w:lvlText w:val="o"/>
@@ -4529,7 +4916,7 @@
   <w:abstractNum w:abstractNumId="1" w15:restartNumberingAfterBreak="0">
     <w:nsid w:val="208D7870"/>
     <w:multiLevelType w:val="hybridMultilevel"/>
-    <w:tmpl w:val="EF5650A2"/>
+    <w:tmpl w:val="34B6A7E8"/>
     <w:lvl w:ilvl="0" w:tplc="04070001">
       <w:start w:val="1"/>
       <w:numFmt w:val="bullet"/>
@@ -4542,16 +4929,17 @@
         <w:rFonts w:ascii="Symbol" w:hAnsi="Symbol" w:hint="default"/>
       </w:rPr>
     </w:lvl>
-    <w:lvl w:ilvl="1" w:tplc="0407000F">
+    <w:lvl w:ilvl="1" w:tplc="1D966E92">
       <w:start w:val="1"/>
-      <w:numFmt w:val="decimal"/>
-      <w:lvlText w:val="%2."/>
+      <w:numFmt w:val="bullet"/>
+      <w:lvlText w:val=""/>
       <w:lvlJc w:val="left"/>
       <w:pPr>
         <w:ind w:left="1440" w:hanging="360"/>
       </w:pPr>
       <w:rPr>
-        <w:rFonts w:hint="default"/>
+        <w:rFonts w:ascii="Symbol" w:hAnsi="Symbol" w:hint="default"/>
+        <w:color w:val="auto"/>
       </w:rPr>
     </w:lvl>
     <w:lvl w:ilvl="2" w:tplc="04070005">
@@ -4766,6 +5154,234 @@
       </w:pPr>
       <w:rPr>
         <w:rFonts w:ascii="Symbol" w:hAnsi="Symbol" w:hint="default"/>
+      </w:rPr>
+    </w:lvl>
+    <w:lvl w:ilvl="1" w:tplc="04070003" w:tentative="1">
+      <w:start w:val="1"/>
+      <w:numFmt w:val="bullet"/>
+      <w:lvlText w:val="o"/>
+      <w:lvlJc w:val="left"/>
+      <w:pPr>
+        <w:ind w:left="1440" w:hanging="360"/>
+      </w:pPr>
+      <w:rPr>
+        <w:rFonts w:ascii="Courier New" w:hAnsi="Courier New" w:cs="Courier New" w:hint="default"/>
+      </w:rPr>
+    </w:lvl>
+    <w:lvl w:ilvl="2" w:tplc="04070005" w:tentative="1">
+      <w:start w:val="1"/>
+      <w:numFmt w:val="bullet"/>
+      <w:lvlText w:val=""/>
+      <w:lvlJc w:val="left"/>
+      <w:pPr>
+        <w:ind w:left="2160" w:hanging="360"/>
+      </w:pPr>
+      <w:rPr>
+        <w:rFonts w:ascii="Wingdings" w:hAnsi="Wingdings" w:hint="default"/>
+      </w:rPr>
+    </w:lvl>
+    <w:lvl w:ilvl="3" w:tplc="04070001" w:tentative="1">
+      <w:start w:val="1"/>
+      <w:numFmt w:val="bullet"/>
+      <w:lvlText w:val=""/>
+      <w:lvlJc w:val="left"/>
+      <w:pPr>
+        <w:ind w:left="2880" w:hanging="360"/>
+      </w:pPr>
+      <w:rPr>
+        <w:rFonts w:ascii="Symbol" w:hAnsi="Symbol" w:hint="default"/>
+      </w:rPr>
+    </w:lvl>
+    <w:lvl w:ilvl="4" w:tplc="04070003" w:tentative="1">
+      <w:start w:val="1"/>
+      <w:numFmt w:val="bullet"/>
+      <w:lvlText w:val="o"/>
+      <w:lvlJc w:val="left"/>
+      <w:pPr>
+        <w:ind w:left="3600" w:hanging="360"/>
+      </w:pPr>
+      <w:rPr>
+        <w:rFonts w:ascii="Courier New" w:hAnsi="Courier New" w:cs="Courier New" w:hint="default"/>
+      </w:rPr>
+    </w:lvl>
+    <w:lvl w:ilvl="5" w:tplc="04070005" w:tentative="1">
+      <w:start w:val="1"/>
+      <w:numFmt w:val="bullet"/>
+      <w:lvlText w:val=""/>
+      <w:lvlJc w:val="left"/>
+      <w:pPr>
+        <w:ind w:left="4320" w:hanging="360"/>
+      </w:pPr>
+      <w:rPr>
+        <w:rFonts w:ascii="Wingdings" w:hAnsi="Wingdings" w:hint="default"/>
+      </w:rPr>
+    </w:lvl>
+    <w:lvl w:ilvl="6" w:tplc="04070001" w:tentative="1">
+      <w:start w:val="1"/>
+      <w:numFmt w:val="bullet"/>
+      <w:lvlText w:val=""/>
+      <w:lvlJc w:val="left"/>
+      <w:pPr>
+        <w:ind w:left="5040" w:hanging="360"/>
+      </w:pPr>
+      <w:rPr>
+        <w:rFonts w:ascii="Symbol" w:hAnsi="Symbol" w:hint="default"/>
+      </w:rPr>
+    </w:lvl>
+    <w:lvl w:ilvl="7" w:tplc="04070003" w:tentative="1">
+      <w:start w:val="1"/>
+      <w:numFmt w:val="bullet"/>
+      <w:lvlText w:val="o"/>
+      <w:lvlJc w:val="left"/>
+      <w:pPr>
+        <w:ind w:left="5760" w:hanging="360"/>
+      </w:pPr>
+      <w:rPr>
+        <w:rFonts w:ascii="Courier New" w:hAnsi="Courier New" w:cs="Courier New" w:hint="default"/>
+      </w:rPr>
+    </w:lvl>
+    <w:lvl w:ilvl="8" w:tplc="04070005" w:tentative="1">
+      <w:start w:val="1"/>
+      <w:numFmt w:val="bullet"/>
+      <w:lvlText w:val=""/>
+      <w:lvlJc w:val="left"/>
+      <w:pPr>
+        <w:ind w:left="6480" w:hanging="360"/>
+      </w:pPr>
+      <w:rPr>
+        <w:rFonts w:ascii="Wingdings" w:hAnsi="Wingdings" w:hint="default"/>
+      </w:rPr>
+    </w:lvl>
+  </w:abstractNum>
+  <w:abstractNum w:abstractNumId="4" w15:restartNumberingAfterBreak="0">
+    <w:nsid w:val="6C5712FB"/>
+    <w:multiLevelType w:val="hybridMultilevel"/>
+    <w:tmpl w:val="C6322974"/>
+    <w:lvl w:ilvl="0" w:tplc="1D966E92">
+      <w:start w:val="1"/>
+      <w:numFmt w:val="bullet"/>
+      <w:lvlText w:val=""/>
+      <w:lvlJc w:val="left"/>
+      <w:pPr>
+        <w:ind w:left="720" w:hanging="360"/>
+      </w:pPr>
+      <w:rPr>
+        <w:rFonts w:ascii="Symbol" w:hAnsi="Symbol" w:hint="default"/>
+        <w:color w:val="auto"/>
+      </w:rPr>
+    </w:lvl>
+    <w:lvl w:ilvl="1" w:tplc="04070003" w:tentative="1">
+      <w:start w:val="1"/>
+      <w:numFmt w:val="bullet"/>
+      <w:lvlText w:val="o"/>
+      <w:lvlJc w:val="left"/>
+      <w:pPr>
+        <w:ind w:left="1440" w:hanging="360"/>
+      </w:pPr>
+      <w:rPr>
+        <w:rFonts w:ascii="Courier New" w:hAnsi="Courier New" w:cs="Courier New" w:hint="default"/>
+      </w:rPr>
+    </w:lvl>
+    <w:lvl w:ilvl="2" w:tplc="04070005" w:tentative="1">
+      <w:start w:val="1"/>
+      <w:numFmt w:val="bullet"/>
+      <w:lvlText w:val=""/>
+      <w:lvlJc w:val="left"/>
+      <w:pPr>
+        <w:ind w:left="2160" w:hanging="360"/>
+      </w:pPr>
+      <w:rPr>
+        <w:rFonts w:ascii="Wingdings" w:hAnsi="Wingdings" w:hint="default"/>
+      </w:rPr>
+    </w:lvl>
+    <w:lvl w:ilvl="3" w:tplc="04070001" w:tentative="1">
+      <w:start w:val="1"/>
+      <w:numFmt w:val="bullet"/>
+      <w:lvlText w:val=""/>
+      <w:lvlJc w:val="left"/>
+      <w:pPr>
+        <w:ind w:left="2880" w:hanging="360"/>
+      </w:pPr>
+      <w:rPr>
+        <w:rFonts w:ascii="Symbol" w:hAnsi="Symbol" w:hint="default"/>
+      </w:rPr>
+    </w:lvl>
+    <w:lvl w:ilvl="4" w:tplc="04070003" w:tentative="1">
+      <w:start w:val="1"/>
+      <w:numFmt w:val="bullet"/>
+      <w:lvlText w:val="o"/>
+      <w:lvlJc w:val="left"/>
+      <w:pPr>
+        <w:ind w:left="3600" w:hanging="360"/>
+      </w:pPr>
+      <w:rPr>
+        <w:rFonts w:ascii="Courier New" w:hAnsi="Courier New" w:cs="Courier New" w:hint="default"/>
+      </w:rPr>
+    </w:lvl>
+    <w:lvl w:ilvl="5" w:tplc="04070005" w:tentative="1">
+      <w:start w:val="1"/>
+      <w:numFmt w:val="bullet"/>
+      <w:lvlText w:val=""/>
+      <w:lvlJc w:val="left"/>
+      <w:pPr>
+        <w:ind w:left="4320" w:hanging="360"/>
+      </w:pPr>
+      <w:rPr>
+        <w:rFonts w:ascii="Wingdings" w:hAnsi="Wingdings" w:hint="default"/>
+      </w:rPr>
+    </w:lvl>
+    <w:lvl w:ilvl="6" w:tplc="04070001" w:tentative="1">
+      <w:start w:val="1"/>
+      <w:numFmt w:val="bullet"/>
+      <w:lvlText w:val=""/>
+      <w:lvlJc w:val="left"/>
+      <w:pPr>
+        <w:ind w:left="5040" w:hanging="360"/>
+      </w:pPr>
+      <w:rPr>
+        <w:rFonts w:ascii="Symbol" w:hAnsi="Symbol" w:hint="default"/>
+      </w:rPr>
+    </w:lvl>
+    <w:lvl w:ilvl="7" w:tplc="04070003" w:tentative="1">
+      <w:start w:val="1"/>
+      <w:numFmt w:val="bullet"/>
+      <w:lvlText w:val="o"/>
+      <w:lvlJc w:val="left"/>
+      <w:pPr>
+        <w:ind w:left="5760" w:hanging="360"/>
+      </w:pPr>
+      <w:rPr>
+        <w:rFonts w:ascii="Courier New" w:hAnsi="Courier New" w:cs="Courier New" w:hint="default"/>
+      </w:rPr>
+    </w:lvl>
+    <w:lvl w:ilvl="8" w:tplc="04070005" w:tentative="1">
+      <w:start w:val="1"/>
+      <w:numFmt w:val="bullet"/>
+      <w:lvlText w:val=""/>
+      <w:lvlJc w:val="left"/>
+      <w:pPr>
+        <w:ind w:left="6480" w:hanging="360"/>
+      </w:pPr>
+      <w:rPr>
+        <w:rFonts w:ascii="Wingdings" w:hAnsi="Wingdings" w:hint="default"/>
+      </w:rPr>
+    </w:lvl>
+  </w:abstractNum>
+  <w:abstractNum w:abstractNumId="5" w15:restartNumberingAfterBreak="0">
+    <w:nsid w:val="785E7CD0"/>
+    <w:multiLevelType w:val="hybridMultilevel"/>
+    <w:tmpl w:val="3572C954"/>
+    <w:lvl w:ilvl="0" w:tplc="1D966E92">
+      <w:start w:val="1"/>
+      <w:numFmt w:val="bullet"/>
+      <w:lvlText w:val=""/>
+      <w:lvlJc w:val="left"/>
+      <w:pPr>
+        <w:ind w:left="720" w:hanging="360"/>
+      </w:pPr>
+      <w:rPr>
+        <w:rFonts w:ascii="Symbol" w:hAnsi="Symbol" w:hint="default"/>
+        <w:color w:val="auto"/>
       </w:rPr>
     </w:lvl>
     <w:lvl w:ilvl="1" w:tplc="04070003" w:tentative="1">
@@ -4876,6 +5492,12 @@
   </w:num>
   <w:num w:numId="4">
     <w:abstractNumId w:val="3"/>
+  </w:num>
+  <w:num w:numId="5">
+    <w:abstractNumId w:val="5"/>
+  </w:num>
+  <w:num w:numId="6">
+    <w:abstractNumId w:val="4"/>
   </w:num>
 </w:numbering>
 </file>
@@ -5712,21 +6334,6 @@
 </file>
 
 <file path=customXml/item1.xml><?xml version="1.0" encoding="utf-8"?>
-<?mso-contentType ?>
-<FormTemplates xmlns="http://schemas.microsoft.com/sharepoint/v3/contenttype/forms">
-  <Display>DocumentLibraryForm</Display>
-  <Edit>DocumentLibraryForm</Edit>
-  <New>DocumentLibraryForm</New>
-</FormTemplates>
-</file>
-
-<file path=customXml/item2.xml><?xml version="1.0" encoding="utf-8"?>
-<p:properties xmlns:p="http://schemas.microsoft.com/office/2006/metadata/properties" xmlns:xsi="http://www.w3.org/2001/XMLSchema-instance" xmlns:pc="http://schemas.microsoft.com/office/infopath/2007/PartnerControls">
-  <documentManagement/>
-</p:properties>
-</file>
-
-<file path=customXml/item3.xml><?xml version="1.0" encoding="utf-8"?>
 <ct:contentTypeSchema xmlns:ct="http://schemas.microsoft.com/office/2006/metadata/contentType" xmlns:ma="http://schemas.microsoft.com/office/2006/metadata/properties/metaAttributes" ct:_="" ma:_="" ma:contentTypeName="Dokument" ma:contentTypeID="0x0101005BFCD7AA2F8E7945B2C9FB2C6A4C5CAA" ma:contentTypeVersion="2" ma:contentTypeDescription="Ein neues Dokument erstellen." ma:contentTypeScope="" ma:versionID="eaa20bfd881e166bbda5b227a97fad0c">
   <xsd:schema xmlns:xsd="http://www.w3.org/2001/XMLSchema" xmlns:xs="http://www.w3.org/2001/XMLSchema" xmlns:p="http://schemas.microsoft.com/office/2006/metadata/properties" xmlns:ns2="1ecda67d-a629-42a0-9f75-9dfe3aa92511" targetNamespace="http://schemas.microsoft.com/office/2006/metadata/properties" ma:root="true" ma:fieldsID="97d4737f1a7f2344d108f7da86b9130a" ns2:_="">
     <xsd:import namespace="1ecda67d-a629-42a0-9f75-9dfe3aa92511"/>
@@ -5858,28 +6465,26 @@
 </ct:contentTypeSchema>
 </file>
 
+<file path=customXml/item2.xml><?xml version="1.0" encoding="utf-8"?>
+<p:properties xmlns:p="http://schemas.microsoft.com/office/2006/metadata/properties" xmlns:xsi="http://www.w3.org/2001/XMLSchema-instance" xmlns:pc="http://schemas.microsoft.com/office/infopath/2007/PartnerControls">
+  <documentManagement/>
+</p:properties>
+</file>
+
+<file path=customXml/item3.xml><?xml version="1.0" encoding="utf-8"?>
+<?mso-contentType ?>
+<FormTemplates xmlns="http://schemas.microsoft.com/sharepoint/v3/contenttype/forms">
+  <Display>DocumentLibraryForm</Display>
+  <Edit>DocumentLibraryForm</Edit>
+  <New>DocumentLibraryForm</New>
+</FormTemplates>
+</file>
+
 <file path=customXml/item4.xml><?xml version="1.0" encoding="utf-8"?>
 <b:Sources xmlns:b="http://schemas.openxmlformats.org/officeDocument/2006/bibliography" xmlns="http://schemas.openxmlformats.org/officeDocument/2006/bibliography" SelectedStyle="\APASixthEditionOfficeOnline.xsl" StyleName="APA" Version="6"/>
 </file>
 
 <file path=customXml/itemProps1.xml><?xml version="1.0" encoding="utf-8"?>
-<ds:datastoreItem xmlns:ds="http://schemas.openxmlformats.org/officeDocument/2006/customXml" ds:itemID="{6E22D604-00E4-463E-988C-C2D12CEC16F4}">
-  <ds:schemaRefs>
-    <ds:schemaRef ds:uri="http://schemas.microsoft.com/sharepoint/v3/contenttype/forms"/>
-  </ds:schemaRefs>
-</ds:datastoreItem>
-</file>
-
-<file path=customXml/itemProps2.xml><?xml version="1.0" encoding="utf-8"?>
-<ds:datastoreItem xmlns:ds="http://schemas.openxmlformats.org/officeDocument/2006/customXml" ds:itemID="{53065DAC-3E91-49FF-8427-4666FB3ECDEE}">
-  <ds:schemaRefs>
-    <ds:schemaRef ds:uri="http://schemas.microsoft.com/office/2006/metadata/properties"/>
-    <ds:schemaRef ds:uri="http://schemas.microsoft.com/office/infopath/2007/PartnerControls"/>
-  </ds:schemaRefs>
-</ds:datastoreItem>
-</file>
-
-<file path=customXml/itemProps3.xml><?xml version="1.0" encoding="utf-8"?>
 <ds:datastoreItem xmlns:ds="http://schemas.openxmlformats.org/officeDocument/2006/customXml" ds:itemID="{C10C30D0-2028-4D2D-9338-D0236A332B6F}">
   <ds:schemaRefs>
     <ds:schemaRef ds:uri="http://schemas.microsoft.com/office/2006/metadata/contentType"/>
@@ -5897,8 +6502,25 @@
 </ds:datastoreItem>
 </file>
 
+<file path=customXml/itemProps2.xml><?xml version="1.0" encoding="utf-8"?>
+<ds:datastoreItem xmlns:ds="http://schemas.openxmlformats.org/officeDocument/2006/customXml" ds:itemID="{53065DAC-3E91-49FF-8427-4666FB3ECDEE}">
+  <ds:schemaRefs>
+    <ds:schemaRef ds:uri="http://schemas.microsoft.com/office/2006/metadata/properties"/>
+    <ds:schemaRef ds:uri="http://schemas.microsoft.com/office/infopath/2007/PartnerControls"/>
+  </ds:schemaRefs>
+</ds:datastoreItem>
+</file>
+
+<file path=customXml/itemProps3.xml><?xml version="1.0" encoding="utf-8"?>
+<ds:datastoreItem xmlns:ds="http://schemas.openxmlformats.org/officeDocument/2006/customXml" ds:itemID="{6E22D604-00E4-463E-988C-C2D12CEC16F4}">
+  <ds:schemaRefs>
+    <ds:schemaRef ds:uri="http://schemas.microsoft.com/sharepoint/v3/contenttype/forms"/>
+  </ds:schemaRefs>
+</ds:datastoreItem>
+</file>
+
 <file path=customXml/itemProps4.xml><?xml version="1.0" encoding="utf-8"?>
-<ds:datastoreItem xmlns:ds="http://schemas.openxmlformats.org/officeDocument/2006/customXml" ds:itemID="{BFC6B510-E146-4238-9DBF-39B813D65048}">
+<ds:datastoreItem xmlns:ds="http://schemas.openxmlformats.org/officeDocument/2006/customXml" ds:itemID="{C4FC7BBC-0A58-4DEE-8B5E-A0A87DF26158}">
   <ds:schemaRefs>
     <ds:schemaRef ds:uri="http://schemas.openxmlformats.org/officeDocument/2006/bibliography"/>
   </ds:schemaRefs>

</xml_diff>

<commit_message>
Updated MeetingMinutes, CRS; Added Präsentationsinhalt
MeetingMinutes: Heutiges Meeting
CRS: Feedback von Rentschler aufgenommen
Präsentationsinhalt in Stickpunkten geadded
</commit_message>
<xml_diff>
--- a/PROJECT/Meeting Minutes/MeetingMinutes.docx
+++ b/PROJECT/Meeting Minutes/MeetingMinutes.docx
@@ -66,7 +66,7 @@
           <w:r>
             <w:fldChar w:fldCharType="separate"/>
           </w:r>
-          <w:hyperlink w:anchor="_Toc55382714" w:history="1">
+          <w:hyperlink w:anchor="_Toc55547654" w:history="1">
             <w:r>
               <w:rPr>
                 <w:rStyle w:val="Hyperlink"/>
@@ -93,7 +93,7 @@
                 <w:noProof/>
                 <w:webHidden/>
               </w:rPr>
-              <w:instrText xml:space="preserve"> PAGEREF _Toc55382714 \h </w:instrText>
+              <w:instrText xml:space="preserve"> PAGEREF _Toc55547654 \h </w:instrText>
             </w:r>
             <w:r>
               <w:rPr>
@@ -137,7 +137,7 @@
               <w:lang w:eastAsia="de-DE"/>
             </w:rPr>
           </w:pPr>
-          <w:hyperlink w:anchor="_Toc55382715" w:history="1">
+          <w:hyperlink w:anchor="_Toc55547655" w:history="1">
             <w:r>
               <w:rPr>
                 <w:rStyle w:val="Hyperlink"/>
@@ -164,7 +164,7 @@
                 <w:noProof/>
                 <w:webHidden/>
               </w:rPr>
-              <w:instrText xml:space="preserve"> PAGEREF _Toc55382715 \h </w:instrText>
+              <w:instrText xml:space="preserve"> PAGEREF _Toc55547655 \h </w:instrText>
             </w:r>
             <w:r>
               <w:rPr>
@@ -208,7 +208,7 @@
               <w:lang w:eastAsia="de-DE"/>
             </w:rPr>
           </w:pPr>
-          <w:hyperlink w:anchor="_Toc55382716" w:history="1">
+          <w:hyperlink w:anchor="_Toc55547656" w:history="1">
             <w:r>
               <w:rPr>
                 <w:rStyle w:val="Hyperlink"/>
@@ -235,7 +235,7 @@
                 <w:noProof/>
                 <w:webHidden/>
               </w:rPr>
-              <w:instrText xml:space="preserve"> PAGEREF _Toc55382716 \h </w:instrText>
+              <w:instrText xml:space="preserve"> PAGEREF _Toc55547656 \h </w:instrText>
             </w:r>
             <w:r>
               <w:rPr>
@@ -279,7 +279,7 @@
               <w:lang w:eastAsia="de-DE"/>
             </w:rPr>
           </w:pPr>
-          <w:hyperlink w:anchor="_Toc55382717" w:history="1">
+          <w:hyperlink w:anchor="_Toc55547657" w:history="1">
             <w:r>
               <w:rPr>
                 <w:rStyle w:val="Hyperlink"/>
@@ -306,7 +306,7 @@
                 <w:noProof/>
                 <w:webHidden/>
               </w:rPr>
-              <w:instrText xml:space="preserve"> PAGEREF _Toc55382717 \h </w:instrText>
+              <w:instrText xml:space="preserve"> PAGEREF _Toc55547657 \h </w:instrText>
             </w:r>
             <w:r>
               <w:rPr>
@@ -350,7 +350,7 @@
               <w:lang w:eastAsia="de-DE"/>
             </w:rPr>
           </w:pPr>
-          <w:hyperlink w:anchor="_Toc55382718" w:history="1">
+          <w:hyperlink w:anchor="_Toc55547658" w:history="1">
             <w:r>
               <w:rPr>
                 <w:rStyle w:val="Hyperlink"/>
@@ -377,7 +377,7 @@
                 <w:noProof/>
                 <w:webHidden/>
               </w:rPr>
-              <w:instrText xml:space="preserve"> PAGEREF _Toc55382718 \h </w:instrText>
+              <w:instrText xml:space="preserve"> PAGEREF _Toc55547658 \h </w:instrText>
             </w:r>
             <w:r>
               <w:rPr>
@@ -421,7 +421,7 @@
               <w:lang w:eastAsia="de-DE"/>
             </w:rPr>
           </w:pPr>
-          <w:hyperlink w:anchor="_Toc55382719" w:history="1">
+          <w:hyperlink w:anchor="_Toc55547659" w:history="1">
             <w:r>
               <w:rPr>
                 <w:rStyle w:val="Hyperlink"/>
@@ -448,7 +448,7 @@
                 <w:noProof/>
                 <w:webHidden/>
               </w:rPr>
-              <w:instrText xml:space="preserve"> PAGEREF _Toc55382719 \h </w:instrText>
+              <w:instrText xml:space="preserve"> PAGEREF _Toc55547659 \h </w:instrText>
             </w:r>
             <w:r>
               <w:rPr>
@@ -492,7 +492,7 @@
               <w:lang w:eastAsia="de-DE"/>
             </w:rPr>
           </w:pPr>
-          <w:hyperlink w:anchor="_Toc55382720" w:history="1">
+          <w:hyperlink w:anchor="_Toc55547660" w:history="1">
             <w:r>
               <w:rPr>
                 <w:rStyle w:val="Hyperlink"/>
@@ -519,7 +519,7 @@
                 <w:noProof/>
                 <w:webHidden/>
               </w:rPr>
-              <w:instrText xml:space="preserve"> PAGEREF _Toc55382720 \h </w:instrText>
+              <w:instrText xml:space="preserve"> PAGEREF _Toc55547660 \h </w:instrText>
             </w:r>
             <w:r>
               <w:rPr>
@@ -539,7 +539,7 @@
                 <w:noProof/>
                 <w:webHidden/>
               </w:rPr>
-              <w:t>6</w:t>
+              <w:t>7</w:t>
             </w:r>
             <w:r>
               <w:rPr>
@@ -565,7 +565,7 @@
       <w:pPr>
         <w:pStyle w:val="berschrift1"/>
       </w:pPr>
-      <w:bookmarkStart w:id="0" w:name="_Toc55382714"/>
+      <w:bookmarkStart w:id="0" w:name="_Toc55547654"/>
       <w:r>
         <w:t>Meeting 14.10.2020</w:t>
       </w:r>
@@ -757,13 +757,29 @@
                 <w:color w:val="000000" w:themeColor="text1"/>
                 <w:szCs w:val="28"/>
               </w:rPr>
-              <w:t>Niclas Hörber, Niklas Huber</w:t>
-            </w:r>
+              <w:t xml:space="preserve">Niclas </w:t>
+            </w:r>
+            <w:proofErr w:type="spellStart"/>
             <w:r>
               <w:rPr>
                 <w:color w:val="000000" w:themeColor="text1"/>
                 <w:szCs w:val="28"/>
               </w:rPr>
+              <w:t>Hörber</w:t>
+            </w:r>
+            <w:proofErr w:type="spellEnd"/>
+            <w:r>
+              <w:rPr>
+                <w:color w:val="000000" w:themeColor="text1"/>
+                <w:szCs w:val="28"/>
+              </w:rPr>
+              <w:t>, Niklas Huber</w:t>
+            </w:r>
+            <w:r>
+              <w:rPr>
+                <w:color w:val="000000" w:themeColor="text1"/>
+                <w:szCs w:val="28"/>
+              </w:rPr>
               <w:t xml:space="preserve">, </w:t>
             </w:r>
             <w:r>
@@ -771,8 +787,33 @@
                 <w:color w:val="000000" w:themeColor="text1"/>
                 <w:szCs w:val="28"/>
               </w:rPr>
-              <w:t>Nico Fischer, Kay Knoepfle, Phillip Förster, Daniel Zichler</w:t>
-            </w:r>
+              <w:t xml:space="preserve">Nico Fischer, Kay </w:t>
+            </w:r>
+            <w:proofErr w:type="spellStart"/>
+            <w:r>
+              <w:rPr>
+                <w:color w:val="000000" w:themeColor="text1"/>
+                <w:szCs w:val="28"/>
+              </w:rPr>
+              <w:t>Knoepfle</w:t>
+            </w:r>
+            <w:proofErr w:type="spellEnd"/>
+            <w:r>
+              <w:rPr>
+                <w:color w:val="000000" w:themeColor="text1"/>
+                <w:szCs w:val="28"/>
+              </w:rPr>
+              <w:t xml:space="preserve">, Phillip Förster, Daniel </w:t>
+            </w:r>
+            <w:proofErr w:type="spellStart"/>
+            <w:r>
+              <w:rPr>
+                <w:color w:val="000000" w:themeColor="text1"/>
+                <w:szCs w:val="28"/>
+              </w:rPr>
+              <w:t>Zichler</w:t>
+            </w:r>
+            <w:proofErr w:type="spellEnd"/>
           </w:p>
         </w:tc>
       </w:tr>
@@ -898,7 +939,21 @@
         <w:rPr>
           <w:szCs w:val="24"/>
         </w:rPr>
-        <w:t>Niklas soll der CRS-„Experte“ sein</w:t>
+        <w:t>Niklas soll der CRS</w:t>
+      </w:r>
+      <w:proofErr w:type="gramStart"/>
+      <w:r>
+        <w:rPr>
+          <w:szCs w:val="24"/>
+        </w:rPr>
+        <w:t>-„</w:t>
+      </w:r>
+      <w:proofErr w:type="gramEnd"/>
+      <w:r>
+        <w:rPr>
+          <w:szCs w:val="24"/>
+        </w:rPr>
+        <w:t>Experte“ sein</w:t>
       </w:r>
     </w:p>
     <w:p>
@@ -1053,11 +1108,19 @@
                 <w:szCs w:val="24"/>
               </w:rPr>
             </w:pPr>
-            <w:r>
-              <w:rPr>
-                <w:szCs w:val="24"/>
-              </w:rPr>
-              <w:t>Teamschannel für UPC Informationen einrichten</w:t>
+            <w:proofErr w:type="spellStart"/>
+            <w:r>
+              <w:rPr>
+                <w:szCs w:val="24"/>
+              </w:rPr>
+              <w:t>Teamschannel</w:t>
+            </w:r>
+            <w:proofErr w:type="spellEnd"/>
+            <w:r>
+              <w:rPr>
+                <w:szCs w:val="24"/>
+              </w:rPr>
+              <w:t xml:space="preserve"> für UPC Informationen einrichten</w:t>
             </w:r>
           </w:p>
           <w:p>
@@ -1164,22 +1227,42 @@
           </w:p>
         </w:tc>
       </w:tr>
+      <w:tr>
+        <w:tc>
+          <w:tcPr>
+            <w:tcW w:w="4508" w:type="dxa"/>
+          </w:tcPr>
+          <w:p>
+            <w:pPr>
+              <w:rPr>
+                <w:b/>
+                <w:bCs/>
+                <w:szCs w:val="24"/>
+              </w:rPr>
+            </w:pPr>
+          </w:p>
+        </w:tc>
+        <w:tc>
+          <w:tcPr>
+            <w:tcW w:w="4508" w:type="dxa"/>
+          </w:tcPr>
+          <w:p>
+            <w:pPr>
+              <w:rPr>
+                <w:szCs w:val="24"/>
+              </w:rPr>
+            </w:pPr>
+          </w:p>
+        </w:tc>
+      </w:tr>
     </w:tbl>
     <w:p>
       <w:pPr>
         <w:pStyle w:val="berschrift1"/>
       </w:pPr>
-    </w:p>
-    <w:p/>
-    <w:p/>
-    <w:p/>
-    <w:p/>
-    <w:p>
-      <w:pPr>
-        <w:pStyle w:val="berschrift1"/>
-      </w:pPr>
-      <w:bookmarkStart w:id="1" w:name="_Toc55382715"/>
-      <w:r>
+      <w:bookmarkStart w:id="1" w:name="_Toc55547655"/>
+      <w:r>
+        <w:lastRenderedPageBreak/>
         <w:t>Meeting 16.10.2020</w:t>
       </w:r>
       <w:bookmarkEnd w:id="1"/>
@@ -1370,13 +1453,29 @@
                 <w:color w:val="000000" w:themeColor="text1"/>
                 <w:szCs w:val="28"/>
               </w:rPr>
-              <w:t>Niclas Hörber,</w:t>
-            </w:r>
+              <w:t xml:space="preserve">Niclas </w:t>
+            </w:r>
+            <w:proofErr w:type="spellStart"/>
             <w:r>
               <w:rPr>
                 <w:color w:val="000000" w:themeColor="text1"/>
                 <w:szCs w:val="28"/>
               </w:rPr>
+              <w:t>Hörber</w:t>
+            </w:r>
+            <w:proofErr w:type="spellEnd"/>
+            <w:r>
+              <w:rPr>
+                <w:color w:val="000000" w:themeColor="text1"/>
+                <w:szCs w:val="28"/>
+              </w:rPr>
+              <w:t>,</w:t>
+            </w:r>
+            <w:r>
+              <w:rPr>
+                <w:color w:val="000000" w:themeColor="text1"/>
+                <w:szCs w:val="28"/>
+              </w:rPr>
               <w:t xml:space="preserve"> </w:t>
             </w:r>
             <w:r>
@@ -1398,8 +1497,33 @@
                 <w:color w:val="000000" w:themeColor="text1"/>
                 <w:szCs w:val="28"/>
               </w:rPr>
-              <w:t xml:space="preserve"> Nico Fischer, Kay Knoepfle, Phillip Förster, Daniel Zichler</w:t>
-            </w:r>
+              <w:t xml:space="preserve"> Nico Fischer, Kay </w:t>
+            </w:r>
+            <w:proofErr w:type="spellStart"/>
+            <w:r>
+              <w:rPr>
+                <w:color w:val="000000" w:themeColor="text1"/>
+                <w:szCs w:val="28"/>
+              </w:rPr>
+              <w:t>Knoepfle</w:t>
+            </w:r>
+            <w:proofErr w:type="spellEnd"/>
+            <w:r>
+              <w:rPr>
+                <w:color w:val="000000" w:themeColor="text1"/>
+                <w:szCs w:val="28"/>
+              </w:rPr>
+              <w:t xml:space="preserve">, Phillip Förster, Daniel </w:t>
+            </w:r>
+            <w:proofErr w:type="spellStart"/>
+            <w:r>
+              <w:rPr>
+                <w:color w:val="000000" w:themeColor="text1"/>
+                <w:szCs w:val="28"/>
+              </w:rPr>
+              <w:t>Zichler</w:t>
+            </w:r>
+            <w:proofErr w:type="spellEnd"/>
           </w:p>
         </w:tc>
       </w:tr>
@@ -1441,7 +1565,21 @@
         <w:rPr>
           <w:szCs w:val="24"/>
         </w:rPr>
-        <w:t>Review zum MeetingMinutes File</w:t>
+        <w:t xml:space="preserve">Review zum </w:t>
+      </w:r>
+      <w:proofErr w:type="spellStart"/>
+      <w:r>
+        <w:rPr>
+          <w:szCs w:val="24"/>
+        </w:rPr>
+        <w:t>MeetingMinutes</w:t>
+      </w:r>
+      <w:proofErr w:type="spellEnd"/>
+      <w:r>
+        <w:rPr>
+          <w:szCs w:val="24"/>
+        </w:rPr>
+        <w:t xml:space="preserve"> File</w:t>
       </w:r>
     </w:p>
     <w:p>
@@ -1457,11 +1595,19 @@
           <w:szCs w:val="24"/>
         </w:rPr>
       </w:pPr>
+      <w:proofErr w:type="spellStart"/>
       <w:r>
         <w:rPr>
           <w:szCs w:val="24"/>
         </w:rPr>
-        <w:t>Aufüllen des CRS (Goal)</w:t>
+        <w:t>Aufüllen</w:t>
+      </w:r>
+      <w:proofErr w:type="spellEnd"/>
+      <w:r>
+        <w:rPr>
+          <w:szCs w:val="24"/>
+        </w:rPr>
+        <w:t xml:space="preserve"> des CRS (Goal)</w:t>
       </w:r>
     </w:p>
     <w:p>
@@ -1637,13 +1783,41 @@
               <w:rPr>
                 <w:szCs w:val="24"/>
               </w:rPr>
-              <w:t xml:space="preserve">Kay: Netzwerk multi IP </w:t>
-            </w:r>
-            <w:r>
-              <w:rPr>
-                <w:szCs w:val="24"/>
-              </w:rPr>
-              <w:t>Sache einlesen</w:t>
+              <w:t xml:space="preserve">Kay: Netzwerk </w:t>
+            </w:r>
+            <w:proofErr w:type="spellStart"/>
+            <w:r>
+              <w:rPr>
+                <w:szCs w:val="24"/>
+              </w:rPr>
+              <w:t>multi</w:t>
+            </w:r>
+            <w:proofErr w:type="spellEnd"/>
+            <w:r>
+              <w:rPr>
+                <w:szCs w:val="24"/>
+              </w:rPr>
+              <w:t xml:space="preserve"> </w:t>
+            </w:r>
+            <w:proofErr w:type="gramStart"/>
+            <w:r>
+              <w:rPr>
+                <w:szCs w:val="24"/>
+              </w:rPr>
+              <w:t xml:space="preserve">IP </w:t>
+            </w:r>
+            <w:r>
+              <w:rPr>
+                <w:szCs w:val="24"/>
+              </w:rPr>
+              <w:t>Sache</w:t>
+            </w:r>
+            <w:proofErr w:type="gramEnd"/>
+            <w:r>
+              <w:rPr>
+                <w:szCs w:val="24"/>
+              </w:rPr>
+              <w:t xml:space="preserve"> einlesen</w:t>
             </w:r>
           </w:p>
           <w:p>
@@ -1838,8 +2012,9 @@
       <w:pPr>
         <w:pStyle w:val="berschrift1"/>
       </w:pPr>
-      <w:bookmarkStart w:id="2" w:name="_Toc55382716"/>
-      <w:r>
+      <w:bookmarkStart w:id="2" w:name="_Toc55547656"/>
+      <w:r>
+        <w:lastRenderedPageBreak/>
         <w:t>Meeting 19.10.2020</w:t>
       </w:r>
       <w:bookmarkEnd w:id="2"/>
@@ -2030,13 +2205,29 @@
                 <w:color w:val="000000" w:themeColor="text1"/>
                 <w:szCs w:val="28"/>
               </w:rPr>
-              <w:t>Niclas Hörber,</w:t>
-            </w:r>
+              <w:t xml:space="preserve">Niclas </w:t>
+            </w:r>
+            <w:proofErr w:type="spellStart"/>
             <w:r>
               <w:rPr>
                 <w:color w:val="000000" w:themeColor="text1"/>
                 <w:szCs w:val="28"/>
               </w:rPr>
+              <w:t>Hörber</w:t>
+            </w:r>
+            <w:proofErr w:type="spellEnd"/>
+            <w:r>
+              <w:rPr>
+                <w:color w:val="000000" w:themeColor="text1"/>
+                <w:szCs w:val="28"/>
+              </w:rPr>
+              <w:t>,</w:t>
+            </w:r>
+            <w:r>
+              <w:rPr>
+                <w:color w:val="000000" w:themeColor="text1"/>
+                <w:szCs w:val="28"/>
+              </w:rPr>
               <w:t xml:space="preserve"> </w:t>
             </w:r>
             <w:r>
@@ -2072,8 +2263,33 @@
                 <w:color w:val="000000" w:themeColor="text1"/>
                 <w:szCs w:val="28"/>
               </w:rPr>
-              <w:t>Kay Knoepfle, Phillip Förster, Daniel Zichler</w:t>
-            </w:r>
+              <w:t xml:space="preserve">Kay </w:t>
+            </w:r>
+            <w:proofErr w:type="spellStart"/>
+            <w:r>
+              <w:rPr>
+                <w:color w:val="000000" w:themeColor="text1"/>
+                <w:szCs w:val="28"/>
+              </w:rPr>
+              <w:t>Knoepfle</w:t>
+            </w:r>
+            <w:proofErr w:type="spellEnd"/>
+            <w:r>
+              <w:rPr>
+                <w:color w:val="000000" w:themeColor="text1"/>
+                <w:szCs w:val="28"/>
+              </w:rPr>
+              <w:t xml:space="preserve">, Phillip Förster, Daniel </w:t>
+            </w:r>
+            <w:proofErr w:type="spellStart"/>
+            <w:r>
+              <w:rPr>
+                <w:color w:val="000000" w:themeColor="text1"/>
+                <w:szCs w:val="28"/>
+              </w:rPr>
+              <w:t>Zichler</w:t>
+            </w:r>
+            <w:proofErr w:type="spellEnd"/>
           </w:p>
         </w:tc>
       </w:tr>
@@ -2119,8 +2335,13 @@
         </w:numPr>
       </w:pPr>
       <w:r>
-        <w:t>Aktuelles CRS reviewed</w:t>
-      </w:r>
+        <w:t xml:space="preserve">Aktuelles CRS </w:t>
+      </w:r>
+      <w:proofErr w:type="spellStart"/>
+      <w:r>
+        <w:t>reviewed</w:t>
+      </w:r>
+      <w:proofErr w:type="spellEnd"/>
     </w:p>
     <w:p>
       <w:pPr>
@@ -2330,7 +2551,21 @@
               <w:rPr>
                 <w:szCs w:val="24"/>
               </w:rPr>
-              <w:t>Niklas: 2 Product Environment erstellen</w:t>
+              <w:t xml:space="preserve">Niklas: 2 </w:t>
+            </w:r>
+            <w:proofErr w:type="spellStart"/>
+            <w:r>
+              <w:rPr>
+                <w:szCs w:val="24"/>
+              </w:rPr>
+              <w:t>Product</w:t>
+            </w:r>
+            <w:proofErr w:type="spellEnd"/>
+            <w:r>
+              <w:rPr>
+                <w:szCs w:val="24"/>
+              </w:rPr>
+              <w:t xml:space="preserve"> Environment erstellen</w:t>
             </w:r>
           </w:p>
           <w:p>
@@ -2493,8 +2728,9 @@
       <w:pPr>
         <w:pStyle w:val="berschrift1"/>
       </w:pPr>
-      <w:bookmarkStart w:id="3" w:name="_Toc55382717"/>
-      <w:r>
+      <w:bookmarkStart w:id="3" w:name="_Toc55547657"/>
+      <w:r>
+        <w:lastRenderedPageBreak/>
         <w:t>Meeting 23.10.2020</w:t>
       </w:r>
       <w:bookmarkEnd w:id="3"/>
@@ -2667,7 +2903,21 @@
               <w:rPr>
                 <w:color w:val="000000" w:themeColor="text1"/>
               </w:rPr>
-              <w:t>Niclas Hörber,</w:t>
+              <w:t xml:space="preserve">Niclas </w:t>
+            </w:r>
+            <w:proofErr w:type="spellStart"/>
+            <w:r>
+              <w:rPr>
+                <w:color w:val="000000" w:themeColor="text1"/>
+              </w:rPr>
+              <w:t>Hörber</w:t>
+            </w:r>
+            <w:proofErr w:type="spellEnd"/>
+            <w:r>
+              <w:rPr>
+                <w:color w:val="000000" w:themeColor="text1"/>
+              </w:rPr>
+              <w:t>,</w:t>
             </w:r>
             <w:r>
               <w:rPr>
@@ -2693,8 +2943,30 @@
               <w:rPr>
                 <w:color w:val="000000" w:themeColor="text1"/>
               </w:rPr>
-              <w:t xml:space="preserve"> Nico Fischer, Kay Knoepfle, Phillip Förster, Daniel Zichler</w:t>
-            </w:r>
+              <w:t xml:space="preserve"> Nico Fischer, Kay </w:t>
+            </w:r>
+            <w:proofErr w:type="spellStart"/>
+            <w:r>
+              <w:rPr>
+                <w:color w:val="000000" w:themeColor="text1"/>
+              </w:rPr>
+              <w:t>Knoepfle</w:t>
+            </w:r>
+            <w:proofErr w:type="spellEnd"/>
+            <w:r>
+              <w:rPr>
+                <w:color w:val="000000" w:themeColor="text1"/>
+              </w:rPr>
+              <w:t xml:space="preserve">, Phillip Förster, Daniel </w:t>
+            </w:r>
+            <w:proofErr w:type="spellStart"/>
+            <w:r>
+              <w:rPr>
+                <w:color w:val="000000" w:themeColor="text1"/>
+              </w:rPr>
+              <w:t>Zichler</w:t>
+            </w:r>
+            <w:proofErr w:type="spellEnd"/>
           </w:p>
         </w:tc>
       </w:tr>
@@ -2732,8 +3004,13 @@
         </w:rPr>
       </w:pPr>
       <w:r>
-        <w:t>Neue Projektumgebung: Github</w:t>
-      </w:r>
+        <w:t xml:space="preserve">Neue Projektumgebung: </w:t>
+      </w:r>
+      <w:proofErr w:type="spellStart"/>
+      <w:r>
+        <w:t>Github</w:t>
+      </w:r>
+      <w:proofErr w:type="spellEnd"/>
     </w:p>
     <w:p>
       <w:pPr>
@@ -2752,7 +3029,21 @@
         <w:rPr>
           <w:lang w:val="en-US"/>
         </w:rPr>
-        <w:t xml:space="preserve">Review zu CRS – Product </w:t>
+        <w:t xml:space="preserve">Review </w:t>
+      </w:r>
+      <w:proofErr w:type="spellStart"/>
+      <w:r>
+        <w:rPr>
+          <w:lang w:val="en-US"/>
+        </w:rPr>
+        <w:t>zu</w:t>
+      </w:r>
+      <w:proofErr w:type="spellEnd"/>
+      <w:r>
+        <w:rPr>
+          <w:lang w:val="en-US"/>
+        </w:rPr>
+        <w:t xml:space="preserve"> CRS – Product </w:t>
       </w:r>
       <w:r>
         <w:rPr>
@@ -2776,7 +3067,21 @@
         <w:rPr>
           <w:lang w:val="en-US"/>
         </w:rPr>
-        <w:t>Review zum BC</w:t>
+        <w:t xml:space="preserve">Review </w:t>
+      </w:r>
+      <w:proofErr w:type="spellStart"/>
+      <w:r>
+        <w:rPr>
+          <w:lang w:val="en-US"/>
+        </w:rPr>
+        <w:t>zum</w:t>
+      </w:r>
+      <w:proofErr w:type="spellEnd"/>
+      <w:r>
+        <w:rPr>
+          <w:lang w:val="en-US"/>
+        </w:rPr>
+        <w:t xml:space="preserve"> BC</w:t>
       </w:r>
     </w:p>
     <w:tbl>
@@ -3001,7 +3306,7 @@
       <w:pPr>
         <w:pStyle w:val="berschrift1"/>
       </w:pPr>
-      <w:bookmarkStart w:id="4" w:name="_Toc55382718"/>
+      <w:bookmarkStart w:id="4" w:name="_Toc55547658"/>
       <w:r>
         <w:lastRenderedPageBreak/>
         <w:t>Meeting 30.10.2020</w:t>
@@ -3176,7 +3481,21 @@
               <w:rPr>
                 <w:color w:val="000000" w:themeColor="text1"/>
               </w:rPr>
-              <w:t>Niclas Hörber,</w:t>
+              <w:t xml:space="preserve">Niclas </w:t>
+            </w:r>
+            <w:proofErr w:type="spellStart"/>
+            <w:r>
+              <w:rPr>
+                <w:color w:val="000000" w:themeColor="text1"/>
+              </w:rPr>
+              <w:t>Hörber</w:t>
+            </w:r>
+            <w:proofErr w:type="spellEnd"/>
+            <w:r>
+              <w:rPr>
+                <w:color w:val="000000" w:themeColor="text1"/>
+              </w:rPr>
+              <w:t>,</w:t>
             </w:r>
             <w:r>
               <w:rPr>
@@ -3202,13 +3521,41 @@
               <w:rPr>
                 <w:color w:val="000000" w:themeColor="text1"/>
               </w:rPr>
-              <w:t xml:space="preserve"> Nico Fischer, Kay Knoepfle, Phillip Förster</w:t>
-            </w:r>
-            <w:r>
-              <w:rPr>
-                <w:color w:val="000000" w:themeColor="text1"/>
-              </w:rPr>
-              <w:t>, Zichler Daniel</w:t>
+              <w:t xml:space="preserve"> Nico Fischer, Kay </w:t>
+            </w:r>
+            <w:proofErr w:type="spellStart"/>
+            <w:r>
+              <w:rPr>
+                <w:color w:val="000000" w:themeColor="text1"/>
+              </w:rPr>
+              <w:t>Knoepfle</w:t>
+            </w:r>
+            <w:proofErr w:type="spellEnd"/>
+            <w:r>
+              <w:rPr>
+                <w:color w:val="000000" w:themeColor="text1"/>
+              </w:rPr>
+              <w:t>, Phillip Förster</w:t>
+            </w:r>
+            <w:r>
+              <w:rPr>
+                <w:color w:val="000000" w:themeColor="text1"/>
+              </w:rPr>
+              <w:t xml:space="preserve">, </w:t>
+            </w:r>
+            <w:proofErr w:type="spellStart"/>
+            <w:r>
+              <w:rPr>
+                <w:color w:val="000000" w:themeColor="text1"/>
+              </w:rPr>
+              <w:t>Zichler</w:t>
+            </w:r>
+            <w:proofErr w:type="spellEnd"/>
+            <w:r>
+              <w:rPr>
+                <w:color w:val="000000" w:themeColor="text1"/>
+              </w:rPr>
+              <w:t xml:space="preserve"> Daniel</w:t>
             </w:r>
           </w:p>
         </w:tc>
@@ -3249,8 +3596,30 @@
         <w:rPr>
           <w:lang w:val="en-US"/>
         </w:rPr>
-        <w:t>BC in Zusammenarbeit erstellen</w:t>
-      </w:r>
+        <w:t xml:space="preserve">BC in </w:t>
+      </w:r>
+      <w:proofErr w:type="spellStart"/>
+      <w:r>
+        <w:rPr>
+          <w:lang w:val="en-US"/>
+        </w:rPr>
+        <w:t>Zusammenarbeit</w:t>
+      </w:r>
+      <w:proofErr w:type="spellEnd"/>
+      <w:r>
+        <w:rPr>
+          <w:lang w:val="en-US"/>
+        </w:rPr>
+        <w:t xml:space="preserve"> </w:t>
+      </w:r>
+      <w:proofErr w:type="spellStart"/>
+      <w:r>
+        <w:rPr>
+          <w:lang w:val="en-US"/>
+        </w:rPr>
+        <w:t>erstellen</w:t>
+      </w:r>
+      <w:proofErr w:type="spellEnd"/>
     </w:p>
     <w:p>
       <w:pPr>
@@ -3281,11 +3650,47 @@
           <w:lang w:val="en-US"/>
         </w:rPr>
       </w:pPr>
+      <w:proofErr w:type="spellStart"/>
       <w:r>
         <w:rPr>
           <w:lang w:val="en-US"/>
         </w:rPr>
-        <w:t>Aufgaben verteilen (Entwicklung)</w:t>
+        <w:t>Aufgaben</w:t>
+      </w:r>
+      <w:proofErr w:type="spellEnd"/>
+      <w:r>
+        <w:rPr>
+          <w:lang w:val="en-US"/>
+        </w:rPr>
+        <w:t xml:space="preserve"> </w:t>
+      </w:r>
+      <w:proofErr w:type="spellStart"/>
+      <w:r>
+        <w:rPr>
+          <w:lang w:val="en-US"/>
+        </w:rPr>
+        <w:t>verteilen</w:t>
+      </w:r>
+      <w:proofErr w:type="spellEnd"/>
+      <w:r>
+        <w:rPr>
+          <w:lang w:val="en-US"/>
+        </w:rPr>
+        <w:t xml:space="preserve"> (</w:t>
+      </w:r>
+      <w:proofErr w:type="spellStart"/>
+      <w:r>
+        <w:rPr>
+          <w:lang w:val="en-US"/>
+        </w:rPr>
+        <w:t>Entwicklung</w:t>
+      </w:r>
+      <w:proofErr w:type="spellEnd"/>
+      <w:r>
+        <w:rPr>
+          <w:lang w:val="en-US"/>
+        </w:rPr>
+        <w:t>)</w:t>
       </w:r>
     </w:p>
     <w:p>
@@ -3303,8 +3708,16 @@
         <w:rPr>
           <w:lang w:val="en-US"/>
         </w:rPr>
-        <w:t>Backend entwickeln</w:t>
-      </w:r>
+        <w:t xml:space="preserve">Backend </w:t>
+      </w:r>
+      <w:proofErr w:type="spellStart"/>
+      <w:r>
+        <w:rPr>
+          <w:lang w:val="en-US"/>
+        </w:rPr>
+        <w:t>entwickeln</w:t>
+      </w:r>
+      <w:proofErr w:type="spellEnd"/>
     </w:p>
     <w:p>
       <w:pPr>
@@ -3338,17 +3751,24 @@
       <w:r>
         <w:t xml:space="preserve">CAEX </w:t>
       </w:r>
+      <w:proofErr w:type="spellStart"/>
       <w:r>
         <w:t>parser</w:t>
       </w:r>
+      <w:proofErr w:type="spellEnd"/>
       <w:r>
         <w:t xml:space="preserve"> -&gt; </w:t>
       </w:r>
+      <w:proofErr w:type="gramStart"/>
       <w:r>
         <w:t>B</w:t>
       </w:r>
       <w:r>
-        <w:t>ackend muss CAEX Dateien e</w:t>
+        <w:t>ackend</w:t>
+      </w:r>
+      <w:proofErr w:type="gramEnd"/>
+      <w:r>
+        <w:t xml:space="preserve"> muss CAEX Dateien e</w:t>
       </w:r>
       <w:r>
         <w:t>inlesen können</w:t>
@@ -3674,7 +4094,7 @@
       <w:pPr>
         <w:pStyle w:val="berschrift1"/>
       </w:pPr>
-      <w:bookmarkStart w:id="5" w:name="_Toc55382719"/>
+      <w:bookmarkStart w:id="5" w:name="_Toc55547659"/>
       <w:r>
         <w:lastRenderedPageBreak/>
         <w:t xml:space="preserve">Meeting </w:t>
@@ -3852,7 +4272,21 @@
               <w:rPr>
                 <w:color w:val="000000" w:themeColor="text1"/>
               </w:rPr>
-              <w:t xml:space="preserve">Niclas Hörber, </w:t>
+              <w:t xml:space="preserve">Niclas </w:t>
+            </w:r>
+            <w:proofErr w:type="spellStart"/>
+            <w:r>
+              <w:rPr>
+                <w:color w:val="000000" w:themeColor="text1"/>
+              </w:rPr>
+              <w:t>Hörber</w:t>
+            </w:r>
+            <w:proofErr w:type="spellEnd"/>
+            <w:r>
+              <w:rPr>
+                <w:color w:val="000000" w:themeColor="text1"/>
+              </w:rPr>
+              <w:t xml:space="preserve">, </w:t>
             </w:r>
             <w:r>
               <w:rPr>
@@ -3872,8 +4306,30 @@
               <w:rPr>
                 <w:color w:val="000000" w:themeColor="text1"/>
               </w:rPr>
-              <w:t>Nico Fischer, Kay Knoepfle, Phillip Förster, Daniel Zichler</w:t>
-            </w:r>
+              <w:t xml:space="preserve">Nico Fischer, Kay </w:t>
+            </w:r>
+            <w:proofErr w:type="spellStart"/>
+            <w:r>
+              <w:rPr>
+                <w:color w:val="000000" w:themeColor="text1"/>
+              </w:rPr>
+              <w:t>Knoepfle</w:t>
+            </w:r>
+            <w:proofErr w:type="spellEnd"/>
+            <w:r>
+              <w:rPr>
+                <w:color w:val="000000" w:themeColor="text1"/>
+              </w:rPr>
+              <w:t xml:space="preserve">, Phillip Förster, Daniel </w:t>
+            </w:r>
+            <w:proofErr w:type="spellStart"/>
+            <w:r>
+              <w:rPr>
+                <w:color w:val="000000" w:themeColor="text1"/>
+              </w:rPr>
+              <w:t>Zichler</w:t>
+            </w:r>
+            <w:proofErr w:type="spellEnd"/>
           </w:p>
         </w:tc>
       </w:tr>
@@ -4075,8 +4531,13 @@
           <w:bCs/>
         </w:rPr>
       </w:pPr>
-      <w:r>
-        <w:t>Netzwerklayer von open62541 neu implementieren</w:t>
+      <w:proofErr w:type="spellStart"/>
+      <w:r>
+        <w:t>Netzwerklayer</w:t>
+      </w:r>
+      <w:proofErr w:type="spellEnd"/>
+      <w:r>
+        <w:t xml:space="preserve"> von open62541 neu implementieren</w:t>
       </w:r>
     </w:p>
     <w:p>
@@ -4116,8 +4577,30 @@
         <w:rPr>
           <w:lang w:val="en-US"/>
         </w:rPr>
-        <w:t>Issue in open62541 Github öffnen</w:t>
-      </w:r>
+        <w:t xml:space="preserve">Issue in open62541 </w:t>
+      </w:r>
+      <w:proofErr w:type="spellStart"/>
+      <w:r>
+        <w:rPr>
+          <w:lang w:val="en-US"/>
+        </w:rPr>
+        <w:t>Github</w:t>
+      </w:r>
+      <w:proofErr w:type="spellEnd"/>
+      <w:r>
+        <w:rPr>
+          <w:lang w:val="en-US"/>
+        </w:rPr>
+        <w:t xml:space="preserve"> </w:t>
+      </w:r>
+      <w:proofErr w:type="spellStart"/>
+      <w:r>
+        <w:rPr>
+          <w:lang w:val="en-US"/>
+        </w:rPr>
+        <w:t>öffnen</w:t>
+      </w:r>
+      <w:proofErr w:type="spellEnd"/>
     </w:p>
     <w:p>
       <w:pPr>
@@ -4260,10 +4743,7 @@
               </w:rPr>
             </w:pPr>
             <w:r>
-              <w:t xml:space="preserve">Fragen: </w:t>
-            </w:r>
-            <w:r>
-              <w:t>Muss im jetzigen Semester jedes Teammitglied ein Dokument haben?</w:t>
+              <w:t>Fragen: Muss im jetzigen Semester jedes Teammitglied ein Dokument haben?</w:t>
             </w:r>
           </w:p>
           <w:p>
@@ -4306,8 +4786,6 @@
             <w:r>
               <w:t>Daniel fängt mit Präsentation</w:t>
             </w:r>
-            <w:bookmarkStart w:id="6" w:name="_GoBack"/>
-            <w:bookmarkEnd w:id="6"/>
           </w:p>
         </w:tc>
       </w:tr>
@@ -4390,15 +4868,24 @@
     </w:tbl>
     <w:p/>
     <w:p/>
+    <w:p/>
+    <w:p/>
+    <w:p/>
+    <w:p/>
+    <w:p/>
     <w:p>
       <w:pPr>
         <w:pStyle w:val="berschrift1"/>
       </w:pPr>
-      <w:bookmarkStart w:id="7" w:name="_Toc55382720"/>
-      <w:r>
-        <w:t>Meeting XXX</w:t>
-      </w:r>
-      <w:bookmarkEnd w:id="7"/>
+      <w:bookmarkStart w:id="6" w:name="_Toc55547660"/>
+      <w:r>
+        <w:lastRenderedPageBreak/>
+        <w:t>Meeting</w:t>
+      </w:r>
+      <w:bookmarkEnd w:id="6"/>
+      <w:r>
+        <w:t xml:space="preserve"> 06.11.2020</w:t>
+      </w:r>
     </w:p>
     <w:tbl>
       <w:tblPr>
@@ -4568,7 +5055,21 @@
               <w:rPr>
                 <w:color w:val="000000" w:themeColor="text1"/>
               </w:rPr>
-              <w:t xml:space="preserve">Niclas Hörber, </w:t>
+              <w:t xml:space="preserve">Niclas </w:t>
+            </w:r>
+            <w:proofErr w:type="spellStart"/>
+            <w:r>
+              <w:rPr>
+                <w:color w:val="000000" w:themeColor="text1"/>
+              </w:rPr>
+              <w:t>Hörber</w:t>
+            </w:r>
+            <w:proofErr w:type="spellEnd"/>
+            <w:r>
+              <w:rPr>
+                <w:color w:val="000000" w:themeColor="text1"/>
+              </w:rPr>
+              <w:t xml:space="preserve">, </w:t>
             </w:r>
             <w:r>
               <w:rPr>
@@ -4588,8 +5089,30 @@
               <w:rPr>
                 <w:color w:val="000000" w:themeColor="text1"/>
               </w:rPr>
-              <w:t>Nico Fischer, Kay Knoepfle, Phillip Förster, Daniel Zichler</w:t>
-            </w:r>
+              <w:t xml:space="preserve">Nico Fischer, Kay </w:t>
+            </w:r>
+            <w:proofErr w:type="spellStart"/>
+            <w:r>
+              <w:rPr>
+                <w:color w:val="000000" w:themeColor="text1"/>
+              </w:rPr>
+              <w:t>Knoepfle</w:t>
+            </w:r>
+            <w:proofErr w:type="spellEnd"/>
+            <w:r>
+              <w:rPr>
+                <w:color w:val="000000" w:themeColor="text1"/>
+              </w:rPr>
+              <w:t xml:space="preserve">, Phillip Förster, Daniel </w:t>
+            </w:r>
+            <w:proofErr w:type="spellStart"/>
+            <w:r>
+              <w:rPr>
+                <w:color w:val="000000" w:themeColor="text1"/>
+              </w:rPr>
+              <w:t>Zichler</w:t>
+            </w:r>
+            <w:proofErr w:type="spellEnd"/>
           </w:p>
         </w:tc>
       </w:tr>
@@ -4626,6 +5149,113 @@
           <w:bCs/>
         </w:rPr>
       </w:pPr>
+      <w:r>
+        <w:rPr>
+          <w:b/>
+          <w:bCs/>
+        </w:rPr>
+        <w:t>Weitere Vorgehensweise besprochen</w:t>
+      </w:r>
+    </w:p>
+    <w:p>
+      <w:pPr>
+        <w:pStyle w:val="Listenabsatz"/>
+        <w:numPr>
+          <w:ilvl w:val="1"/>
+          <w:numId w:val="2"/>
+        </w:numPr>
+        <w:rPr>
+          <w:b/>
+          <w:bCs/>
+        </w:rPr>
+      </w:pPr>
+      <w:r>
+        <w:rPr>
+          <w:b/>
+          <w:bCs/>
+        </w:rPr>
+        <w:t>CRS fertig machen</w:t>
+      </w:r>
+    </w:p>
+    <w:p>
+      <w:pPr>
+        <w:pStyle w:val="Listenabsatz"/>
+        <w:numPr>
+          <w:ilvl w:val="1"/>
+          <w:numId w:val="2"/>
+        </w:numPr>
+        <w:rPr>
+          <w:b/>
+          <w:bCs/>
+        </w:rPr>
+      </w:pPr>
+      <w:r>
+        <w:rPr>
+          <w:b/>
+          <w:bCs/>
+        </w:rPr>
+        <w:t>SRS fertig machen</w:t>
+      </w:r>
+    </w:p>
+    <w:p>
+      <w:pPr>
+        <w:pStyle w:val="Listenabsatz"/>
+        <w:numPr>
+          <w:ilvl w:val="1"/>
+          <w:numId w:val="2"/>
+        </w:numPr>
+        <w:rPr>
+          <w:b/>
+          <w:bCs/>
+        </w:rPr>
+      </w:pPr>
+      <w:r>
+        <w:rPr>
+          <w:b/>
+          <w:bCs/>
+        </w:rPr>
+        <w:t>SAS fertig machen</w:t>
+      </w:r>
+    </w:p>
+    <w:p>
+      <w:pPr>
+        <w:pStyle w:val="Listenabsatz"/>
+        <w:numPr>
+          <w:ilvl w:val="1"/>
+          <w:numId w:val="2"/>
+        </w:numPr>
+        <w:rPr>
+          <w:b/>
+          <w:bCs/>
+        </w:rPr>
+      </w:pPr>
+      <w:r>
+        <w:rPr>
+          <w:b/>
+          <w:bCs/>
+        </w:rPr>
+        <w:t>Präsentation erstellen</w:t>
+      </w:r>
+    </w:p>
+    <w:p>
+      <w:pPr>
+        <w:pStyle w:val="Listenabsatz"/>
+        <w:numPr>
+          <w:ilvl w:val="1"/>
+          <w:numId w:val="2"/>
+        </w:numPr>
+        <w:rPr>
+          <w:b/>
+          <w:bCs/>
+        </w:rPr>
+      </w:pPr>
+      <w:r>
+        <w:rPr>
+          <w:b/>
+          <w:bCs/>
+        </w:rPr>
+        <w:t>SRS und SAS in Wiki aufnehmen</w:t>
+      </w:r>
     </w:p>
     <w:tbl>
       <w:tblPr>
@@ -4663,7 +5293,11 @@
           <w:tcPr>
             <w:tcW w:w="4508" w:type="dxa"/>
           </w:tcPr>
-          <w:p/>
+          <w:p>
+            <w:r>
+              <w:t>Erstellung/Überarbeitung der Dokumente</w:t>
+            </w:r>
+          </w:p>
         </w:tc>
       </w:tr>
       <w:tr>
@@ -4727,6 +5361,21 @@
                 <w:numId w:val="3"/>
               </w:numPr>
             </w:pPr>
+            <w:r>
+              <w:t>Bis nächstes Meeting: Dokumente fertig</w:t>
+            </w:r>
+          </w:p>
+          <w:p>
+            <w:pPr>
+              <w:pStyle w:val="Listenabsatz"/>
+              <w:numPr>
+                <w:ilvl w:val="0"/>
+                <w:numId w:val="3"/>
+              </w:numPr>
+            </w:pPr>
+            <w:r>
+              <w:t>Dann mit Präsentation beginnen</w:t>
+            </w:r>
           </w:p>
         </w:tc>
       </w:tr>
@@ -4755,7 +5404,11 @@
           <w:tcPr>
             <w:tcW w:w="4508" w:type="dxa"/>
           </w:tcPr>
-          <w:p/>
+          <w:p>
+            <w:r>
+              <w:t>09.11.2020</w:t>
+            </w:r>
+          </w:p>
         </w:tc>
       </w:tr>
       <w:tr>
@@ -4783,11 +5436,900 @@
           <w:tcPr>
             <w:tcW w:w="4508" w:type="dxa"/>
           </w:tcPr>
-          <w:p/>
+          <w:p>
+            <w:r>
+              <w:t>1 Std</w:t>
+            </w:r>
+          </w:p>
         </w:tc>
       </w:tr>
     </w:tbl>
     <w:p/>
+    <w:p/>
+    <w:p/>
+    <w:p>
+      <w:pPr>
+        <w:pStyle w:val="berschrift1"/>
+      </w:pPr>
+      <w:r>
+        <w:t xml:space="preserve">Meeting </w:t>
+      </w:r>
+      <w:r>
+        <w:t>09.11.2020</w:t>
+      </w:r>
+    </w:p>
+    <w:tbl>
+      <w:tblPr>
+        <w:tblStyle w:val="Tabellenraster"/>
+        <w:tblW w:w="0" w:type="auto"/>
+        <w:tblInd w:w="0" w:type="dxa"/>
+        <w:tblLook w:val="04A0" w:firstRow="1" w:lastRow="0" w:firstColumn="1" w:lastColumn="0" w:noHBand="0" w:noVBand="1"/>
+      </w:tblPr>
+      <w:tblGrid>
+        <w:gridCol w:w="4507"/>
+        <w:gridCol w:w="4509"/>
+      </w:tblGrid>
+      <w:tr>
+        <w:tc>
+          <w:tcPr>
+            <w:tcW w:w="4507" w:type="dxa"/>
+            <w:tcBorders>
+              <w:top w:val="single" w:sz="4" w:space="0" w:color="auto"/>
+              <w:left w:val="single" w:sz="4" w:space="0" w:color="auto"/>
+              <w:bottom w:val="single" w:sz="4" w:space="0" w:color="auto"/>
+              <w:right w:val="single" w:sz="4" w:space="0" w:color="auto"/>
+            </w:tcBorders>
+          </w:tcPr>
+          <w:p>
+            <w:pPr>
+              <w:rPr>
+                <w:b/>
+                <w:bCs/>
+                <w:color w:val="000000" w:themeColor="text1"/>
+              </w:rPr>
+            </w:pPr>
+            <w:r>
+              <w:rPr>
+                <w:b/>
+                <w:bCs/>
+                <w:color w:val="000000" w:themeColor="text1"/>
+              </w:rPr>
+              <w:t>Verfasser</w:t>
+            </w:r>
+          </w:p>
+        </w:tc>
+        <w:tc>
+          <w:tcPr>
+            <w:tcW w:w="4509" w:type="dxa"/>
+            <w:tcBorders>
+              <w:top w:val="single" w:sz="4" w:space="0" w:color="auto"/>
+              <w:left w:val="single" w:sz="4" w:space="0" w:color="auto"/>
+              <w:bottom w:val="single" w:sz="4" w:space="0" w:color="auto"/>
+              <w:right w:val="single" w:sz="4" w:space="0" w:color="auto"/>
+            </w:tcBorders>
+          </w:tcPr>
+          <w:p>
+            <w:pPr>
+              <w:rPr>
+                <w:color w:val="000000" w:themeColor="text1"/>
+              </w:rPr>
+            </w:pPr>
+            <w:r>
+              <w:rPr>
+                <w:color w:val="000000" w:themeColor="text1"/>
+              </w:rPr>
+              <w:t>Niklas Huber</w:t>
+            </w:r>
+          </w:p>
+        </w:tc>
+      </w:tr>
+      <w:tr>
+        <w:tc>
+          <w:tcPr>
+            <w:tcW w:w="4507" w:type="dxa"/>
+            <w:tcBorders>
+              <w:top w:val="single" w:sz="4" w:space="0" w:color="auto"/>
+              <w:left w:val="single" w:sz="4" w:space="0" w:color="auto"/>
+              <w:bottom w:val="single" w:sz="4" w:space="0" w:color="auto"/>
+              <w:right w:val="single" w:sz="4" w:space="0" w:color="auto"/>
+            </w:tcBorders>
+          </w:tcPr>
+          <w:p>
+            <w:pPr>
+              <w:rPr>
+                <w:b/>
+                <w:bCs/>
+                <w:color w:val="000000" w:themeColor="text1"/>
+              </w:rPr>
+            </w:pPr>
+            <w:r>
+              <w:rPr>
+                <w:b/>
+                <w:bCs/>
+                <w:color w:val="000000" w:themeColor="text1"/>
+              </w:rPr>
+              <w:t>Team</w:t>
+            </w:r>
+          </w:p>
+        </w:tc>
+        <w:tc>
+          <w:tcPr>
+            <w:tcW w:w="4509" w:type="dxa"/>
+            <w:tcBorders>
+              <w:top w:val="single" w:sz="4" w:space="0" w:color="auto"/>
+              <w:left w:val="single" w:sz="4" w:space="0" w:color="auto"/>
+              <w:bottom w:val="single" w:sz="4" w:space="0" w:color="auto"/>
+              <w:right w:val="single" w:sz="4" w:space="0" w:color="auto"/>
+            </w:tcBorders>
+          </w:tcPr>
+          <w:p>
+            <w:pPr>
+              <w:rPr>
+                <w:color w:val="000000" w:themeColor="text1"/>
+              </w:rPr>
+            </w:pPr>
+            <w:r>
+              <w:rPr>
+                <w:color w:val="000000" w:themeColor="text1"/>
+              </w:rPr>
+              <w:t>OPC UA Server Farm</w:t>
+            </w:r>
+          </w:p>
+        </w:tc>
+      </w:tr>
+      <w:tr>
+        <w:tc>
+          <w:tcPr>
+            <w:tcW w:w="4507" w:type="dxa"/>
+            <w:tcBorders>
+              <w:top w:val="single" w:sz="4" w:space="0" w:color="auto"/>
+              <w:left w:val="single" w:sz="4" w:space="0" w:color="auto"/>
+              <w:bottom w:val="single" w:sz="4" w:space="0" w:color="auto"/>
+              <w:right w:val="single" w:sz="4" w:space="0" w:color="auto"/>
+            </w:tcBorders>
+          </w:tcPr>
+          <w:p>
+            <w:pPr>
+              <w:rPr>
+                <w:b/>
+                <w:bCs/>
+                <w:color w:val="000000" w:themeColor="text1"/>
+              </w:rPr>
+            </w:pPr>
+            <w:r>
+              <w:rPr>
+                <w:b/>
+                <w:bCs/>
+                <w:color w:val="000000" w:themeColor="text1"/>
+              </w:rPr>
+              <w:t>Teilnehmer</w:t>
+            </w:r>
+          </w:p>
+        </w:tc>
+        <w:tc>
+          <w:tcPr>
+            <w:tcW w:w="4509" w:type="dxa"/>
+            <w:tcBorders>
+              <w:top w:val="single" w:sz="4" w:space="0" w:color="auto"/>
+              <w:left w:val="single" w:sz="4" w:space="0" w:color="auto"/>
+              <w:bottom w:val="single" w:sz="4" w:space="0" w:color="auto"/>
+              <w:right w:val="single" w:sz="4" w:space="0" w:color="auto"/>
+            </w:tcBorders>
+          </w:tcPr>
+          <w:p>
+            <w:pPr>
+              <w:rPr>
+                <w:color w:val="000000" w:themeColor="text1"/>
+              </w:rPr>
+            </w:pPr>
+            <w:r>
+              <w:rPr>
+                <w:color w:val="000000" w:themeColor="text1"/>
+              </w:rPr>
+              <w:t xml:space="preserve">Niclas </w:t>
+            </w:r>
+            <w:proofErr w:type="spellStart"/>
+            <w:r>
+              <w:rPr>
+                <w:color w:val="000000" w:themeColor="text1"/>
+              </w:rPr>
+              <w:t>Hörber</w:t>
+            </w:r>
+            <w:proofErr w:type="spellEnd"/>
+            <w:r>
+              <w:rPr>
+                <w:color w:val="000000" w:themeColor="text1"/>
+              </w:rPr>
+              <w:t xml:space="preserve">, </w:t>
+            </w:r>
+            <w:r>
+              <w:rPr>
+                <w:color w:val="000000" w:themeColor="text1"/>
+                <w:szCs w:val="28"/>
+              </w:rPr>
+              <w:t>Niklas Huber</w:t>
+            </w:r>
+            <w:r>
+              <w:rPr>
+                <w:color w:val="000000" w:themeColor="text1"/>
+                <w:szCs w:val="28"/>
+              </w:rPr>
+              <w:t xml:space="preserve">, </w:t>
+            </w:r>
+            <w:r>
+              <w:rPr>
+                <w:color w:val="000000" w:themeColor="text1"/>
+              </w:rPr>
+              <w:t xml:space="preserve">Nico Fischer, Kay </w:t>
+            </w:r>
+            <w:proofErr w:type="spellStart"/>
+            <w:r>
+              <w:rPr>
+                <w:color w:val="000000" w:themeColor="text1"/>
+              </w:rPr>
+              <w:t>Knoepfle</w:t>
+            </w:r>
+            <w:proofErr w:type="spellEnd"/>
+            <w:r>
+              <w:rPr>
+                <w:color w:val="000000" w:themeColor="text1"/>
+              </w:rPr>
+              <w:t xml:space="preserve">, Phillip Förster, Daniel </w:t>
+            </w:r>
+            <w:proofErr w:type="spellStart"/>
+            <w:r>
+              <w:rPr>
+                <w:color w:val="000000" w:themeColor="text1"/>
+              </w:rPr>
+              <w:t>Zichler</w:t>
+            </w:r>
+            <w:proofErr w:type="spellEnd"/>
+          </w:p>
+        </w:tc>
+      </w:tr>
+    </w:tbl>
+    <w:p/>
+    <w:p>
+      <w:pPr>
+        <w:rPr>
+          <w:b/>
+          <w:bCs/>
+          <w:sz w:val="28"/>
+          <w:szCs w:val="28"/>
+        </w:rPr>
+      </w:pPr>
+      <w:r>
+        <w:rPr>
+          <w:b/>
+          <w:bCs/>
+          <w:sz w:val="28"/>
+          <w:szCs w:val="28"/>
+        </w:rPr>
+        <w:t>Themen:</w:t>
+      </w:r>
+      <w:bookmarkStart w:id="7" w:name="_GoBack"/>
+      <w:bookmarkEnd w:id="7"/>
+    </w:p>
+    <w:p>
+      <w:pPr>
+        <w:pStyle w:val="Listenabsatz"/>
+        <w:numPr>
+          <w:ilvl w:val="0"/>
+          <w:numId w:val="2"/>
+        </w:numPr>
+        <w:rPr>
+          <w:b/>
+          <w:bCs/>
+        </w:rPr>
+      </w:pPr>
+    </w:p>
+    <w:tbl>
+      <w:tblPr>
+        <w:tblStyle w:val="Tabellenraster"/>
+        <w:tblW w:w="0" w:type="auto"/>
+        <w:tblInd w:w="0" w:type="dxa"/>
+        <w:tblLook w:val="04A0" w:firstRow="1" w:lastRow="0" w:firstColumn="1" w:lastColumn="0" w:noHBand="0" w:noVBand="1"/>
+      </w:tblPr>
+      <w:tblGrid>
+        <w:gridCol w:w="4508"/>
+        <w:gridCol w:w="4508"/>
+      </w:tblGrid>
+      <w:tr>
+        <w:tc>
+          <w:tcPr>
+            <w:tcW w:w="4508" w:type="dxa"/>
+          </w:tcPr>
+          <w:p>
+            <w:pPr>
+              <w:rPr>
+                <w:b/>
+                <w:bCs/>
+              </w:rPr>
+            </w:pPr>
+            <w:r>
+              <w:rPr>
+                <w:b/>
+                <w:bCs/>
+              </w:rPr>
+              <w:t>Status der Arbeit</w:t>
+            </w:r>
+          </w:p>
+        </w:tc>
+        <w:tc>
+          <w:tcPr>
+            <w:tcW w:w="4508" w:type="dxa"/>
+          </w:tcPr>
+          <w:p/>
+        </w:tc>
+      </w:tr>
+      <w:tr>
+        <w:tc>
+          <w:tcPr>
+            <w:tcW w:w="4508" w:type="dxa"/>
+          </w:tcPr>
+          <w:p>
+            <w:pPr>
+              <w:rPr>
+                <w:b/>
+                <w:bCs/>
+              </w:rPr>
+            </w:pPr>
+            <w:r>
+              <w:rPr>
+                <w:b/>
+                <w:bCs/>
+              </w:rPr>
+              <w:t>Probleme</w:t>
+            </w:r>
+          </w:p>
+        </w:tc>
+        <w:tc>
+          <w:tcPr>
+            <w:tcW w:w="4508" w:type="dxa"/>
+          </w:tcPr>
+          <w:p/>
+        </w:tc>
+      </w:tr>
+      <w:tr>
+        <w:tc>
+          <w:tcPr>
+            <w:tcW w:w="4508" w:type="dxa"/>
+          </w:tcPr>
+          <w:p>
+            <w:pPr>
+              <w:rPr>
+                <w:b/>
+                <w:bCs/>
+              </w:rPr>
+            </w:pPr>
+            <w:r>
+              <w:rPr>
+                <w:b/>
+                <w:bCs/>
+              </w:rPr>
+              <w:t>Beschlüsse</w:t>
+            </w:r>
+          </w:p>
+        </w:tc>
+        <w:tc>
+          <w:tcPr>
+            <w:tcW w:w="4508" w:type="dxa"/>
+          </w:tcPr>
+          <w:p>
+            <w:pPr>
+              <w:pStyle w:val="Listenabsatz"/>
+              <w:numPr>
+                <w:ilvl w:val="0"/>
+                <w:numId w:val="3"/>
+              </w:numPr>
+            </w:pPr>
+          </w:p>
+        </w:tc>
+      </w:tr>
+      <w:tr>
+        <w:tc>
+          <w:tcPr>
+            <w:tcW w:w="4508" w:type="dxa"/>
+          </w:tcPr>
+          <w:p>
+            <w:pPr>
+              <w:rPr>
+                <w:b/>
+                <w:bCs/>
+              </w:rPr>
+            </w:pPr>
+            <w:r>
+              <w:rPr>
+                <w:b/>
+                <w:bCs/>
+              </w:rPr>
+              <w:t>Nächster vereinbarter Termin</w:t>
+            </w:r>
+          </w:p>
+        </w:tc>
+        <w:tc>
+          <w:tcPr>
+            <w:tcW w:w="4508" w:type="dxa"/>
+          </w:tcPr>
+          <w:p/>
+        </w:tc>
+      </w:tr>
+      <w:tr>
+        <w:tc>
+          <w:tcPr>
+            <w:tcW w:w="4508" w:type="dxa"/>
+          </w:tcPr>
+          <w:p>
+            <w:pPr>
+              <w:rPr>
+                <w:b/>
+                <w:bCs/>
+              </w:rPr>
+            </w:pPr>
+            <w:r>
+              <w:rPr>
+                <w:b/>
+                <w:bCs/>
+              </w:rPr>
+              <w:t>Dauer</w:t>
+            </w:r>
+          </w:p>
+        </w:tc>
+        <w:tc>
+          <w:tcPr>
+            <w:tcW w:w="4508" w:type="dxa"/>
+          </w:tcPr>
+          <w:p/>
+        </w:tc>
+      </w:tr>
+    </w:tbl>
+    <w:p>
+      <w:pPr>
+        <w:jc w:val="both"/>
+      </w:pPr>
+    </w:p>
+    <w:p>
+      <w:pPr>
+        <w:jc w:val="both"/>
+      </w:pPr>
+    </w:p>
+    <w:p>
+      <w:pPr>
+        <w:pStyle w:val="berschrift1"/>
+      </w:pPr>
+      <w:r>
+        <w:lastRenderedPageBreak/>
+        <w:t>Meeting XXX</w:t>
+      </w:r>
+    </w:p>
+    <w:tbl>
+      <w:tblPr>
+        <w:tblStyle w:val="Tabellenraster"/>
+        <w:tblW w:w="0" w:type="auto"/>
+        <w:tblInd w:w="0" w:type="dxa"/>
+        <w:tblLook w:val="04A0" w:firstRow="1" w:lastRow="0" w:firstColumn="1" w:lastColumn="0" w:noHBand="0" w:noVBand="1"/>
+      </w:tblPr>
+      <w:tblGrid>
+        <w:gridCol w:w="4507"/>
+        <w:gridCol w:w="4509"/>
+      </w:tblGrid>
+      <w:tr>
+        <w:tc>
+          <w:tcPr>
+            <w:tcW w:w="4507" w:type="dxa"/>
+            <w:tcBorders>
+              <w:top w:val="single" w:sz="4" w:space="0" w:color="auto"/>
+              <w:left w:val="single" w:sz="4" w:space="0" w:color="auto"/>
+              <w:bottom w:val="single" w:sz="4" w:space="0" w:color="auto"/>
+              <w:right w:val="single" w:sz="4" w:space="0" w:color="auto"/>
+            </w:tcBorders>
+          </w:tcPr>
+          <w:p>
+            <w:pPr>
+              <w:rPr>
+                <w:b/>
+                <w:bCs/>
+                <w:color w:val="000000" w:themeColor="text1"/>
+              </w:rPr>
+            </w:pPr>
+            <w:r>
+              <w:rPr>
+                <w:b/>
+                <w:bCs/>
+                <w:color w:val="000000" w:themeColor="text1"/>
+              </w:rPr>
+              <w:t>Verfasser</w:t>
+            </w:r>
+          </w:p>
+        </w:tc>
+        <w:tc>
+          <w:tcPr>
+            <w:tcW w:w="4509" w:type="dxa"/>
+            <w:tcBorders>
+              <w:top w:val="single" w:sz="4" w:space="0" w:color="auto"/>
+              <w:left w:val="single" w:sz="4" w:space="0" w:color="auto"/>
+              <w:bottom w:val="single" w:sz="4" w:space="0" w:color="auto"/>
+              <w:right w:val="single" w:sz="4" w:space="0" w:color="auto"/>
+            </w:tcBorders>
+          </w:tcPr>
+          <w:p>
+            <w:pPr>
+              <w:rPr>
+                <w:color w:val="000000" w:themeColor="text1"/>
+              </w:rPr>
+            </w:pPr>
+            <w:r>
+              <w:rPr>
+                <w:color w:val="000000" w:themeColor="text1"/>
+              </w:rPr>
+              <w:t>Niklas Huber</w:t>
+            </w:r>
+          </w:p>
+        </w:tc>
+      </w:tr>
+      <w:tr>
+        <w:tc>
+          <w:tcPr>
+            <w:tcW w:w="4507" w:type="dxa"/>
+            <w:tcBorders>
+              <w:top w:val="single" w:sz="4" w:space="0" w:color="auto"/>
+              <w:left w:val="single" w:sz="4" w:space="0" w:color="auto"/>
+              <w:bottom w:val="single" w:sz="4" w:space="0" w:color="auto"/>
+              <w:right w:val="single" w:sz="4" w:space="0" w:color="auto"/>
+            </w:tcBorders>
+          </w:tcPr>
+          <w:p>
+            <w:pPr>
+              <w:rPr>
+                <w:b/>
+                <w:bCs/>
+                <w:color w:val="000000" w:themeColor="text1"/>
+              </w:rPr>
+            </w:pPr>
+            <w:r>
+              <w:rPr>
+                <w:b/>
+                <w:bCs/>
+                <w:color w:val="000000" w:themeColor="text1"/>
+              </w:rPr>
+              <w:t>Team</w:t>
+            </w:r>
+          </w:p>
+        </w:tc>
+        <w:tc>
+          <w:tcPr>
+            <w:tcW w:w="4509" w:type="dxa"/>
+            <w:tcBorders>
+              <w:top w:val="single" w:sz="4" w:space="0" w:color="auto"/>
+              <w:left w:val="single" w:sz="4" w:space="0" w:color="auto"/>
+              <w:bottom w:val="single" w:sz="4" w:space="0" w:color="auto"/>
+              <w:right w:val="single" w:sz="4" w:space="0" w:color="auto"/>
+            </w:tcBorders>
+          </w:tcPr>
+          <w:p>
+            <w:pPr>
+              <w:rPr>
+                <w:color w:val="000000" w:themeColor="text1"/>
+              </w:rPr>
+            </w:pPr>
+            <w:r>
+              <w:rPr>
+                <w:color w:val="000000" w:themeColor="text1"/>
+              </w:rPr>
+              <w:t>OPC UA Server Farm</w:t>
+            </w:r>
+          </w:p>
+        </w:tc>
+      </w:tr>
+      <w:tr>
+        <w:tc>
+          <w:tcPr>
+            <w:tcW w:w="4507" w:type="dxa"/>
+            <w:tcBorders>
+              <w:top w:val="single" w:sz="4" w:space="0" w:color="auto"/>
+              <w:left w:val="single" w:sz="4" w:space="0" w:color="auto"/>
+              <w:bottom w:val="single" w:sz="4" w:space="0" w:color="auto"/>
+              <w:right w:val="single" w:sz="4" w:space="0" w:color="auto"/>
+            </w:tcBorders>
+          </w:tcPr>
+          <w:p>
+            <w:pPr>
+              <w:rPr>
+                <w:b/>
+                <w:bCs/>
+                <w:color w:val="000000" w:themeColor="text1"/>
+              </w:rPr>
+            </w:pPr>
+            <w:r>
+              <w:rPr>
+                <w:b/>
+                <w:bCs/>
+                <w:color w:val="000000" w:themeColor="text1"/>
+              </w:rPr>
+              <w:t>Teilnehmer</w:t>
+            </w:r>
+          </w:p>
+        </w:tc>
+        <w:tc>
+          <w:tcPr>
+            <w:tcW w:w="4509" w:type="dxa"/>
+            <w:tcBorders>
+              <w:top w:val="single" w:sz="4" w:space="0" w:color="auto"/>
+              <w:left w:val="single" w:sz="4" w:space="0" w:color="auto"/>
+              <w:bottom w:val="single" w:sz="4" w:space="0" w:color="auto"/>
+              <w:right w:val="single" w:sz="4" w:space="0" w:color="auto"/>
+            </w:tcBorders>
+          </w:tcPr>
+          <w:p>
+            <w:pPr>
+              <w:rPr>
+                <w:color w:val="000000" w:themeColor="text1"/>
+              </w:rPr>
+            </w:pPr>
+            <w:r>
+              <w:rPr>
+                <w:color w:val="000000" w:themeColor="text1"/>
+              </w:rPr>
+              <w:t xml:space="preserve">Niclas </w:t>
+            </w:r>
+            <w:proofErr w:type="spellStart"/>
+            <w:r>
+              <w:rPr>
+                <w:color w:val="000000" w:themeColor="text1"/>
+              </w:rPr>
+              <w:t>Hörber</w:t>
+            </w:r>
+            <w:proofErr w:type="spellEnd"/>
+            <w:r>
+              <w:rPr>
+                <w:color w:val="000000" w:themeColor="text1"/>
+              </w:rPr>
+              <w:t xml:space="preserve">, </w:t>
+            </w:r>
+            <w:r>
+              <w:rPr>
+                <w:color w:val="000000" w:themeColor="text1"/>
+                <w:szCs w:val="28"/>
+              </w:rPr>
+              <w:t>Niklas Huber</w:t>
+            </w:r>
+            <w:r>
+              <w:rPr>
+                <w:color w:val="000000" w:themeColor="text1"/>
+                <w:szCs w:val="28"/>
+              </w:rPr>
+              <w:t xml:space="preserve">, </w:t>
+            </w:r>
+            <w:r>
+              <w:rPr>
+                <w:color w:val="000000" w:themeColor="text1"/>
+              </w:rPr>
+              <w:t xml:space="preserve">Nico Fischer, Kay </w:t>
+            </w:r>
+            <w:proofErr w:type="spellStart"/>
+            <w:r>
+              <w:rPr>
+                <w:color w:val="000000" w:themeColor="text1"/>
+              </w:rPr>
+              <w:t>Knoepfle</w:t>
+            </w:r>
+            <w:proofErr w:type="spellEnd"/>
+            <w:r>
+              <w:rPr>
+                <w:color w:val="000000" w:themeColor="text1"/>
+              </w:rPr>
+              <w:t xml:space="preserve">, Phillip Förster, Daniel </w:t>
+            </w:r>
+            <w:proofErr w:type="spellStart"/>
+            <w:r>
+              <w:rPr>
+                <w:color w:val="000000" w:themeColor="text1"/>
+              </w:rPr>
+              <w:t>Zichler</w:t>
+            </w:r>
+            <w:proofErr w:type="spellEnd"/>
+          </w:p>
+        </w:tc>
+      </w:tr>
+    </w:tbl>
+    <w:p/>
+    <w:p>
+      <w:pPr>
+        <w:rPr>
+          <w:b/>
+          <w:bCs/>
+          <w:sz w:val="28"/>
+          <w:szCs w:val="28"/>
+        </w:rPr>
+      </w:pPr>
+      <w:r>
+        <w:rPr>
+          <w:b/>
+          <w:bCs/>
+          <w:sz w:val="28"/>
+          <w:szCs w:val="28"/>
+        </w:rPr>
+        <w:t>Themen:</w:t>
+      </w:r>
+    </w:p>
+    <w:p>
+      <w:pPr>
+        <w:pStyle w:val="Listenabsatz"/>
+        <w:numPr>
+          <w:ilvl w:val="0"/>
+          <w:numId w:val="2"/>
+        </w:numPr>
+        <w:rPr>
+          <w:b/>
+          <w:bCs/>
+        </w:rPr>
+      </w:pPr>
+    </w:p>
+    <w:tbl>
+      <w:tblPr>
+        <w:tblStyle w:val="Tabellenraster"/>
+        <w:tblW w:w="0" w:type="auto"/>
+        <w:tblInd w:w="0" w:type="dxa"/>
+        <w:tblLook w:val="04A0" w:firstRow="1" w:lastRow="0" w:firstColumn="1" w:lastColumn="0" w:noHBand="0" w:noVBand="1"/>
+      </w:tblPr>
+      <w:tblGrid>
+        <w:gridCol w:w="4508"/>
+        <w:gridCol w:w="4508"/>
+      </w:tblGrid>
+      <w:tr>
+        <w:tc>
+          <w:tcPr>
+            <w:tcW w:w="4508" w:type="dxa"/>
+          </w:tcPr>
+          <w:p>
+            <w:pPr>
+              <w:rPr>
+                <w:b/>
+                <w:bCs/>
+              </w:rPr>
+            </w:pPr>
+            <w:r>
+              <w:rPr>
+                <w:b/>
+                <w:bCs/>
+              </w:rPr>
+              <w:t>Status der Arbeit</w:t>
+            </w:r>
+          </w:p>
+        </w:tc>
+        <w:tc>
+          <w:tcPr>
+            <w:tcW w:w="4508" w:type="dxa"/>
+          </w:tcPr>
+          <w:p/>
+        </w:tc>
+      </w:tr>
+      <w:tr>
+        <w:tc>
+          <w:tcPr>
+            <w:tcW w:w="4508" w:type="dxa"/>
+          </w:tcPr>
+          <w:p>
+            <w:pPr>
+              <w:rPr>
+                <w:b/>
+                <w:bCs/>
+              </w:rPr>
+            </w:pPr>
+            <w:r>
+              <w:rPr>
+                <w:b/>
+                <w:bCs/>
+              </w:rPr>
+              <w:t>Probleme</w:t>
+            </w:r>
+          </w:p>
+        </w:tc>
+        <w:tc>
+          <w:tcPr>
+            <w:tcW w:w="4508" w:type="dxa"/>
+          </w:tcPr>
+          <w:p/>
+        </w:tc>
+      </w:tr>
+      <w:tr>
+        <w:tc>
+          <w:tcPr>
+            <w:tcW w:w="4508" w:type="dxa"/>
+          </w:tcPr>
+          <w:p>
+            <w:pPr>
+              <w:rPr>
+                <w:b/>
+                <w:bCs/>
+              </w:rPr>
+            </w:pPr>
+            <w:r>
+              <w:rPr>
+                <w:b/>
+                <w:bCs/>
+              </w:rPr>
+              <w:t>Beschlüsse</w:t>
+            </w:r>
+          </w:p>
+        </w:tc>
+        <w:tc>
+          <w:tcPr>
+            <w:tcW w:w="4508" w:type="dxa"/>
+          </w:tcPr>
+          <w:p>
+            <w:pPr>
+              <w:pStyle w:val="Listenabsatz"/>
+              <w:numPr>
+                <w:ilvl w:val="0"/>
+                <w:numId w:val="3"/>
+              </w:numPr>
+            </w:pPr>
+          </w:p>
+        </w:tc>
+      </w:tr>
+      <w:tr>
+        <w:tc>
+          <w:tcPr>
+            <w:tcW w:w="4508" w:type="dxa"/>
+          </w:tcPr>
+          <w:p>
+            <w:pPr>
+              <w:rPr>
+                <w:b/>
+                <w:bCs/>
+              </w:rPr>
+            </w:pPr>
+            <w:r>
+              <w:rPr>
+                <w:b/>
+                <w:bCs/>
+              </w:rPr>
+              <w:t>Nächster vereinbarter Termin</w:t>
+            </w:r>
+          </w:p>
+        </w:tc>
+        <w:tc>
+          <w:tcPr>
+            <w:tcW w:w="4508" w:type="dxa"/>
+          </w:tcPr>
+          <w:p/>
+        </w:tc>
+      </w:tr>
+      <w:tr>
+        <w:tc>
+          <w:tcPr>
+            <w:tcW w:w="4508" w:type="dxa"/>
+          </w:tcPr>
+          <w:p>
+            <w:pPr>
+              <w:rPr>
+                <w:b/>
+                <w:bCs/>
+              </w:rPr>
+            </w:pPr>
+            <w:r>
+              <w:rPr>
+                <w:b/>
+                <w:bCs/>
+              </w:rPr>
+              <w:t>Dauer</w:t>
+            </w:r>
+          </w:p>
+        </w:tc>
+        <w:tc>
+          <w:tcPr>
+            <w:tcW w:w="4508" w:type="dxa"/>
+          </w:tcPr>
+          <w:p/>
+        </w:tc>
+      </w:tr>
+    </w:tbl>
+    <w:p>
+      <w:pPr>
+        <w:jc w:val="both"/>
+      </w:pPr>
+    </w:p>
     <w:sectPr>
       <w:pgSz w:w="11906" w:h="16838"/>
       <w:pgMar w:top="1440" w:right="1440" w:bottom="1440" w:left="1440" w:header="708" w:footer="708" w:gutter="0"/>
@@ -4916,7 +6458,7 @@
   <w:abstractNum w:abstractNumId="1" w15:restartNumberingAfterBreak="0">
     <w:nsid w:val="208D7870"/>
     <w:multiLevelType w:val="hybridMultilevel"/>
-    <w:tmpl w:val="34B6A7E8"/>
+    <w:tmpl w:val="2BEE9EDC"/>
     <w:lvl w:ilvl="0" w:tplc="04070001">
       <w:start w:val="1"/>
       <w:numFmt w:val="bullet"/>
@@ -4929,16 +6471,16 @@
         <w:rFonts w:ascii="Symbol" w:hAnsi="Symbol" w:hint="default"/>
       </w:rPr>
     </w:lvl>
-    <w:lvl w:ilvl="1" w:tplc="1D966E92">
+    <w:lvl w:ilvl="1" w:tplc="0407000F">
       <w:start w:val="1"/>
-      <w:numFmt w:val="bullet"/>
-      <w:lvlText w:val=""/>
+      <w:numFmt w:val="decimal"/>
+      <w:lvlText w:val="%2."/>
       <w:lvlJc w:val="left"/>
       <w:pPr>
         <w:ind w:left="1440" w:hanging="360"/>
       </w:pPr>
       <w:rPr>
-        <w:rFonts w:ascii="Symbol" w:hAnsi="Symbol" w:hint="default"/>
+        <w:rFonts w:hint="default"/>
         <w:color w:val="auto"/>
       </w:rPr>
     </w:lvl>
@@ -6334,6 +7876,12 @@
 </file>
 
 <file path=customXml/item1.xml><?xml version="1.0" encoding="utf-8"?>
+<p:properties xmlns:p="http://schemas.microsoft.com/office/2006/metadata/properties" xmlns:xsi="http://www.w3.org/2001/XMLSchema-instance" xmlns:pc="http://schemas.microsoft.com/office/infopath/2007/PartnerControls">
+  <documentManagement/>
+</p:properties>
+</file>
+
+<file path=customXml/item2.xml><?xml version="1.0" encoding="utf-8"?>
 <ct:contentTypeSchema xmlns:ct="http://schemas.microsoft.com/office/2006/metadata/contentType" xmlns:ma="http://schemas.microsoft.com/office/2006/metadata/properties/metaAttributes" ct:_="" ma:_="" ma:contentTypeName="Dokument" ma:contentTypeID="0x0101005BFCD7AA2F8E7945B2C9FB2C6A4C5CAA" ma:contentTypeVersion="2" ma:contentTypeDescription="Ein neues Dokument erstellen." ma:contentTypeScope="" ma:versionID="eaa20bfd881e166bbda5b227a97fad0c">
   <xsd:schema xmlns:xsd="http://www.w3.org/2001/XMLSchema" xmlns:xs="http://www.w3.org/2001/XMLSchema" xmlns:p="http://schemas.microsoft.com/office/2006/metadata/properties" xmlns:ns2="1ecda67d-a629-42a0-9f75-9dfe3aa92511" targetNamespace="http://schemas.microsoft.com/office/2006/metadata/properties" ma:root="true" ma:fieldsID="97d4737f1a7f2344d108f7da86b9130a" ns2:_="">
     <xsd:import namespace="1ecda67d-a629-42a0-9f75-9dfe3aa92511"/>
@@ -6465,12 +8013,6 @@
 </ct:contentTypeSchema>
 </file>
 
-<file path=customXml/item2.xml><?xml version="1.0" encoding="utf-8"?>
-<p:properties xmlns:p="http://schemas.microsoft.com/office/2006/metadata/properties" xmlns:xsi="http://www.w3.org/2001/XMLSchema-instance" xmlns:pc="http://schemas.microsoft.com/office/infopath/2007/PartnerControls">
-  <documentManagement/>
-</p:properties>
-</file>
-
 <file path=customXml/item3.xml><?xml version="1.0" encoding="utf-8"?>
 <?mso-contentType ?>
 <FormTemplates xmlns="http://schemas.microsoft.com/sharepoint/v3/contenttype/forms">
@@ -6485,6 +8027,15 @@
 </file>
 
 <file path=customXml/itemProps1.xml><?xml version="1.0" encoding="utf-8"?>
+<ds:datastoreItem xmlns:ds="http://schemas.openxmlformats.org/officeDocument/2006/customXml" ds:itemID="{53065DAC-3E91-49FF-8427-4666FB3ECDEE}">
+  <ds:schemaRefs>
+    <ds:schemaRef ds:uri="http://schemas.microsoft.com/office/2006/metadata/properties"/>
+    <ds:schemaRef ds:uri="http://schemas.microsoft.com/office/infopath/2007/PartnerControls"/>
+  </ds:schemaRefs>
+</ds:datastoreItem>
+</file>
+
+<file path=customXml/itemProps2.xml><?xml version="1.0" encoding="utf-8"?>
 <ds:datastoreItem xmlns:ds="http://schemas.openxmlformats.org/officeDocument/2006/customXml" ds:itemID="{C10C30D0-2028-4D2D-9338-D0236A332B6F}">
   <ds:schemaRefs>
     <ds:schemaRef ds:uri="http://schemas.microsoft.com/office/2006/metadata/contentType"/>
@@ -6502,15 +8053,6 @@
 </ds:datastoreItem>
 </file>
 
-<file path=customXml/itemProps2.xml><?xml version="1.0" encoding="utf-8"?>
-<ds:datastoreItem xmlns:ds="http://schemas.openxmlformats.org/officeDocument/2006/customXml" ds:itemID="{53065DAC-3E91-49FF-8427-4666FB3ECDEE}">
-  <ds:schemaRefs>
-    <ds:schemaRef ds:uri="http://schemas.microsoft.com/office/2006/metadata/properties"/>
-    <ds:schemaRef ds:uri="http://schemas.microsoft.com/office/infopath/2007/PartnerControls"/>
-  </ds:schemaRefs>
-</ds:datastoreItem>
-</file>
-
 <file path=customXml/itemProps3.xml><?xml version="1.0" encoding="utf-8"?>
 <ds:datastoreItem xmlns:ds="http://schemas.openxmlformats.org/officeDocument/2006/customXml" ds:itemID="{6E22D604-00E4-463E-988C-C2D12CEC16F4}">
   <ds:schemaRefs>
@@ -6520,7 +8062,7 @@
 </file>
 
 <file path=customXml/itemProps4.xml><?xml version="1.0" encoding="utf-8"?>
-<ds:datastoreItem xmlns:ds="http://schemas.openxmlformats.org/officeDocument/2006/customXml" ds:itemID="{C4FC7BBC-0A58-4DEE-8B5E-A0A87DF26158}">
+<ds:datastoreItem xmlns:ds="http://schemas.openxmlformats.org/officeDocument/2006/customXml" ds:itemID="{E116BBD4-21F5-4A08-9FF8-EF7472CC072C}">
   <ds:schemaRefs>
     <ds:schemaRef ds:uri="http://schemas.openxmlformats.org/officeDocument/2006/bibliography"/>
   </ds:schemaRefs>

</xml_diff>

<commit_message>
Added next Meeting in MeetingMinutes
</commit_message>
<xml_diff>
--- a/PROJECT/Meeting Minutes/MeetingMinutes.docx
+++ b/PROJECT/Meeting Minutes/MeetingMinutes.docx
@@ -757,13 +757,29 @@
                 <w:color w:val="000000" w:themeColor="text1"/>
                 <w:szCs w:val="28"/>
               </w:rPr>
-              <w:t>Niclas Hörber, Niklas Huber</w:t>
-            </w:r>
+              <w:t xml:space="preserve">Niclas </w:t>
+            </w:r>
+            <w:proofErr w:type="spellStart"/>
             <w:r>
               <w:rPr>
                 <w:color w:val="000000" w:themeColor="text1"/>
                 <w:szCs w:val="28"/>
               </w:rPr>
+              <w:t>Hörber</w:t>
+            </w:r>
+            <w:proofErr w:type="spellEnd"/>
+            <w:r>
+              <w:rPr>
+                <w:color w:val="000000" w:themeColor="text1"/>
+                <w:szCs w:val="28"/>
+              </w:rPr>
+              <w:t>, Niklas Huber</w:t>
+            </w:r>
+            <w:r>
+              <w:rPr>
+                <w:color w:val="000000" w:themeColor="text1"/>
+                <w:szCs w:val="28"/>
+              </w:rPr>
               <w:t xml:space="preserve">, </w:t>
             </w:r>
             <w:r>
@@ -771,8 +787,33 @@
                 <w:color w:val="000000" w:themeColor="text1"/>
                 <w:szCs w:val="28"/>
               </w:rPr>
-              <w:t>Nico Fischer, Kay Knoepfle, Phillip Förster, Daniel Zichler</w:t>
-            </w:r>
+              <w:t xml:space="preserve">Nico Fischer, Kay </w:t>
+            </w:r>
+            <w:proofErr w:type="spellStart"/>
+            <w:r>
+              <w:rPr>
+                <w:color w:val="000000" w:themeColor="text1"/>
+                <w:szCs w:val="28"/>
+              </w:rPr>
+              <w:t>Knoepfle</w:t>
+            </w:r>
+            <w:proofErr w:type="spellEnd"/>
+            <w:r>
+              <w:rPr>
+                <w:color w:val="000000" w:themeColor="text1"/>
+                <w:szCs w:val="28"/>
+              </w:rPr>
+              <w:t xml:space="preserve">, Phillip Förster, Daniel </w:t>
+            </w:r>
+            <w:proofErr w:type="spellStart"/>
+            <w:r>
+              <w:rPr>
+                <w:color w:val="000000" w:themeColor="text1"/>
+                <w:szCs w:val="28"/>
+              </w:rPr>
+              <w:t>Zichler</w:t>
+            </w:r>
+            <w:proofErr w:type="spellEnd"/>
           </w:p>
         </w:tc>
       </w:tr>
@@ -898,7 +939,21 @@
         <w:rPr>
           <w:szCs w:val="24"/>
         </w:rPr>
-        <w:t>Niklas soll der CRS-„Experte“ sein</w:t>
+        <w:t>Niklas soll der CRS</w:t>
+      </w:r>
+      <w:proofErr w:type="gramStart"/>
+      <w:r>
+        <w:rPr>
+          <w:szCs w:val="24"/>
+        </w:rPr>
+        <w:t>-„</w:t>
+      </w:r>
+      <w:proofErr w:type="gramEnd"/>
+      <w:r>
+        <w:rPr>
+          <w:szCs w:val="24"/>
+        </w:rPr>
+        <w:t>Experte“ sein</w:t>
       </w:r>
     </w:p>
     <w:p>
@@ -1053,11 +1108,19 @@
                 <w:szCs w:val="24"/>
               </w:rPr>
             </w:pPr>
-            <w:r>
-              <w:rPr>
-                <w:szCs w:val="24"/>
-              </w:rPr>
-              <w:t>Teamschannel für UPC Informationen einrichten</w:t>
+            <w:proofErr w:type="spellStart"/>
+            <w:r>
+              <w:rPr>
+                <w:szCs w:val="24"/>
+              </w:rPr>
+              <w:t>Teamschannel</w:t>
+            </w:r>
+            <w:proofErr w:type="spellEnd"/>
+            <w:r>
+              <w:rPr>
+                <w:szCs w:val="24"/>
+              </w:rPr>
+              <w:t xml:space="preserve"> für UPC Informationen einrichten</w:t>
             </w:r>
           </w:p>
           <w:p>
@@ -1390,13 +1453,29 @@
                 <w:color w:val="000000" w:themeColor="text1"/>
                 <w:szCs w:val="28"/>
               </w:rPr>
-              <w:t>Niclas Hörber,</w:t>
-            </w:r>
+              <w:t xml:space="preserve">Niclas </w:t>
+            </w:r>
+            <w:proofErr w:type="spellStart"/>
             <w:r>
               <w:rPr>
                 <w:color w:val="000000" w:themeColor="text1"/>
                 <w:szCs w:val="28"/>
               </w:rPr>
+              <w:t>Hörber</w:t>
+            </w:r>
+            <w:proofErr w:type="spellEnd"/>
+            <w:r>
+              <w:rPr>
+                <w:color w:val="000000" w:themeColor="text1"/>
+                <w:szCs w:val="28"/>
+              </w:rPr>
+              <w:t>,</w:t>
+            </w:r>
+            <w:r>
+              <w:rPr>
+                <w:color w:val="000000" w:themeColor="text1"/>
+                <w:szCs w:val="28"/>
+              </w:rPr>
               <w:t xml:space="preserve"> </w:t>
             </w:r>
             <w:r>
@@ -1418,8 +1497,33 @@
                 <w:color w:val="000000" w:themeColor="text1"/>
                 <w:szCs w:val="28"/>
               </w:rPr>
-              <w:t xml:space="preserve"> Nico Fischer, Kay Knoepfle, Phillip Förster, Daniel Zichler</w:t>
-            </w:r>
+              <w:t xml:space="preserve"> Nico Fischer, Kay </w:t>
+            </w:r>
+            <w:proofErr w:type="spellStart"/>
+            <w:r>
+              <w:rPr>
+                <w:color w:val="000000" w:themeColor="text1"/>
+                <w:szCs w:val="28"/>
+              </w:rPr>
+              <w:t>Knoepfle</w:t>
+            </w:r>
+            <w:proofErr w:type="spellEnd"/>
+            <w:r>
+              <w:rPr>
+                <w:color w:val="000000" w:themeColor="text1"/>
+                <w:szCs w:val="28"/>
+              </w:rPr>
+              <w:t xml:space="preserve">, Phillip Förster, Daniel </w:t>
+            </w:r>
+            <w:proofErr w:type="spellStart"/>
+            <w:r>
+              <w:rPr>
+                <w:color w:val="000000" w:themeColor="text1"/>
+                <w:szCs w:val="28"/>
+              </w:rPr>
+              <w:t>Zichler</w:t>
+            </w:r>
+            <w:proofErr w:type="spellEnd"/>
           </w:p>
         </w:tc>
       </w:tr>
@@ -1461,7 +1565,21 @@
         <w:rPr>
           <w:szCs w:val="24"/>
         </w:rPr>
-        <w:t>Review zum MeetingMinutes File</w:t>
+        <w:t xml:space="preserve">Review zum </w:t>
+      </w:r>
+      <w:proofErr w:type="spellStart"/>
+      <w:r>
+        <w:rPr>
+          <w:szCs w:val="24"/>
+        </w:rPr>
+        <w:t>MeetingMinutes</w:t>
+      </w:r>
+      <w:proofErr w:type="spellEnd"/>
+      <w:r>
+        <w:rPr>
+          <w:szCs w:val="24"/>
+        </w:rPr>
+        <w:t xml:space="preserve"> File</w:t>
       </w:r>
     </w:p>
     <w:p>
@@ -1477,11 +1595,19 @@
           <w:szCs w:val="24"/>
         </w:rPr>
       </w:pPr>
+      <w:proofErr w:type="spellStart"/>
       <w:r>
         <w:rPr>
           <w:szCs w:val="24"/>
         </w:rPr>
-        <w:t>Aufüllen des CRS (Goal)</w:t>
+        <w:t>Aufüllen</w:t>
+      </w:r>
+      <w:proofErr w:type="spellEnd"/>
+      <w:r>
+        <w:rPr>
+          <w:szCs w:val="24"/>
+        </w:rPr>
+        <w:t xml:space="preserve"> des CRS (Goal)</w:t>
       </w:r>
     </w:p>
     <w:p>
@@ -1657,13 +1783,41 @@
               <w:rPr>
                 <w:szCs w:val="24"/>
               </w:rPr>
-              <w:t xml:space="preserve">Kay: Netzwerk multi IP </w:t>
-            </w:r>
-            <w:r>
-              <w:rPr>
-                <w:szCs w:val="24"/>
-              </w:rPr>
-              <w:t>Sache einlesen</w:t>
+              <w:t xml:space="preserve">Kay: Netzwerk </w:t>
+            </w:r>
+            <w:proofErr w:type="spellStart"/>
+            <w:r>
+              <w:rPr>
+                <w:szCs w:val="24"/>
+              </w:rPr>
+              <w:t>multi</w:t>
+            </w:r>
+            <w:proofErr w:type="spellEnd"/>
+            <w:r>
+              <w:rPr>
+                <w:szCs w:val="24"/>
+              </w:rPr>
+              <w:t xml:space="preserve"> </w:t>
+            </w:r>
+            <w:proofErr w:type="gramStart"/>
+            <w:r>
+              <w:rPr>
+                <w:szCs w:val="24"/>
+              </w:rPr>
+              <w:t xml:space="preserve">IP </w:t>
+            </w:r>
+            <w:r>
+              <w:rPr>
+                <w:szCs w:val="24"/>
+              </w:rPr>
+              <w:t>Sache</w:t>
+            </w:r>
+            <w:proofErr w:type="gramEnd"/>
+            <w:r>
+              <w:rPr>
+                <w:szCs w:val="24"/>
+              </w:rPr>
+              <w:t xml:space="preserve"> einlesen</w:t>
             </w:r>
           </w:p>
           <w:p>
@@ -2051,13 +2205,29 @@
                 <w:color w:val="000000" w:themeColor="text1"/>
                 <w:szCs w:val="28"/>
               </w:rPr>
-              <w:t>Niclas Hörber,</w:t>
-            </w:r>
+              <w:t xml:space="preserve">Niclas </w:t>
+            </w:r>
+            <w:proofErr w:type="spellStart"/>
             <w:r>
               <w:rPr>
                 <w:color w:val="000000" w:themeColor="text1"/>
                 <w:szCs w:val="28"/>
               </w:rPr>
+              <w:t>Hörber</w:t>
+            </w:r>
+            <w:proofErr w:type="spellEnd"/>
+            <w:r>
+              <w:rPr>
+                <w:color w:val="000000" w:themeColor="text1"/>
+                <w:szCs w:val="28"/>
+              </w:rPr>
+              <w:t>,</w:t>
+            </w:r>
+            <w:r>
+              <w:rPr>
+                <w:color w:val="000000" w:themeColor="text1"/>
+                <w:szCs w:val="28"/>
+              </w:rPr>
               <w:t xml:space="preserve"> </w:t>
             </w:r>
             <w:r>
@@ -2093,8 +2263,33 @@
                 <w:color w:val="000000" w:themeColor="text1"/>
                 <w:szCs w:val="28"/>
               </w:rPr>
-              <w:t>Kay Knoepfle, Phillip Förster, Daniel Zichler</w:t>
-            </w:r>
+              <w:t xml:space="preserve">Kay </w:t>
+            </w:r>
+            <w:proofErr w:type="spellStart"/>
+            <w:r>
+              <w:rPr>
+                <w:color w:val="000000" w:themeColor="text1"/>
+                <w:szCs w:val="28"/>
+              </w:rPr>
+              <w:t>Knoepfle</w:t>
+            </w:r>
+            <w:proofErr w:type="spellEnd"/>
+            <w:r>
+              <w:rPr>
+                <w:color w:val="000000" w:themeColor="text1"/>
+                <w:szCs w:val="28"/>
+              </w:rPr>
+              <w:t xml:space="preserve">, Phillip Förster, Daniel </w:t>
+            </w:r>
+            <w:proofErr w:type="spellStart"/>
+            <w:r>
+              <w:rPr>
+                <w:color w:val="000000" w:themeColor="text1"/>
+                <w:szCs w:val="28"/>
+              </w:rPr>
+              <w:t>Zichler</w:t>
+            </w:r>
+            <w:proofErr w:type="spellEnd"/>
           </w:p>
         </w:tc>
       </w:tr>
@@ -2140,8 +2335,13 @@
         </w:numPr>
       </w:pPr>
       <w:r>
-        <w:t>Aktuelles CRS reviewed</w:t>
-      </w:r>
+        <w:t xml:space="preserve">Aktuelles CRS </w:t>
+      </w:r>
+      <w:proofErr w:type="spellStart"/>
+      <w:r>
+        <w:t>reviewed</w:t>
+      </w:r>
+      <w:proofErr w:type="spellEnd"/>
     </w:p>
     <w:p>
       <w:pPr>
@@ -2351,7 +2551,21 @@
               <w:rPr>
                 <w:szCs w:val="24"/>
               </w:rPr>
-              <w:t>Niklas: 2 Product Environment erstellen</w:t>
+              <w:t xml:space="preserve">Niklas: 2 </w:t>
+            </w:r>
+            <w:proofErr w:type="spellStart"/>
+            <w:r>
+              <w:rPr>
+                <w:szCs w:val="24"/>
+              </w:rPr>
+              <w:t>Product</w:t>
+            </w:r>
+            <w:proofErr w:type="spellEnd"/>
+            <w:r>
+              <w:rPr>
+                <w:szCs w:val="24"/>
+              </w:rPr>
+              <w:t xml:space="preserve"> Environment erstellen</w:t>
             </w:r>
           </w:p>
           <w:p>
@@ -2689,7 +2903,21 @@
               <w:rPr>
                 <w:color w:val="000000" w:themeColor="text1"/>
               </w:rPr>
-              <w:t>Niclas Hörber,</w:t>
+              <w:t xml:space="preserve">Niclas </w:t>
+            </w:r>
+            <w:proofErr w:type="spellStart"/>
+            <w:r>
+              <w:rPr>
+                <w:color w:val="000000" w:themeColor="text1"/>
+              </w:rPr>
+              <w:t>Hörber</w:t>
+            </w:r>
+            <w:proofErr w:type="spellEnd"/>
+            <w:r>
+              <w:rPr>
+                <w:color w:val="000000" w:themeColor="text1"/>
+              </w:rPr>
+              <w:t>,</w:t>
             </w:r>
             <w:r>
               <w:rPr>
@@ -2715,8 +2943,30 @@
               <w:rPr>
                 <w:color w:val="000000" w:themeColor="text1"/>
               </w:rPr>
-              <w:t xml:space="preserve"> Nico Fischer, Kay Knoepfle, Phillip Förster, Daniel Zichler</w:t>
-            </w:r>
+              <w:t xml:space="preserve"> Nico Fischer, Kay </w:t>
+            </w:r>
+            <w:proofErr w:type="spellStart"/>
+            <w:r>
+              <w:rPr>
+                <w:color w:val="000000" w:themeColor="text1"/>
+              </w:rPr>
+              <w:t>Knoepfle</w:t>
+            </w:r>
+            <w:proofErr w:type="spellEnd"/>
+            <w:r>
+              <w:rPr>
+                <w:color w:val="000000" w:themeColor="text1"/>
+              </w:rPr>
+              <w:t xml:space="preserve">, Phillip Förster, Daniel </w:t>
+            </w:r>
+            <w:proofErr w:type="spellStart"/>
+            <w:r>
+              <w:rPr>
+                <w:color w:val="000000" w:themeColor="text1"/>
+              </w:rPr>
+              <w:t>Zichler</w:t>
+            </w:r>
+            <w:proofErr w:type="spellEnd"/>
           </w:p>
         </w:tc>
       </w:tr>
@@ -2754,8 +3004,13 @@
         </w:rPr>
       </w:pPr>
       <w:r>
-        <w:t>Neue Projektumgebung: Github</w:t>
-      </w:r>
+        <w:t xml:space="preserve">Neue Projektumgebung: </w:t>
+      </w:r>
+      <w:proofErr w:type="spellStart"/>
+      <w:r>
+        <w:t>Github</w:t>
+      </w:r>
+      <w:proofErr w:type="spellEnd"/>
     </w:p>
     <w:p>
       <w:pPr>
@@ -2774,7 +3029,21 @@
         <w:rPr>
           <w:lang w:val="en-US"/>
         </w:rPr>
-        <w:t xml:space="preserve">Review zu CRS – Product </w:t>
+        <w:t xml:space="preserve">Review </w:t>
+      </w:r>
+      <w:proofErr w:type="spellStart"/>
+      <w:r>
+        <w:rPr>
+          <w:lang w:val="en-US"/>
+        </w:rPr>
+        <w:t>zu</w:t>
+      </w:r>
+      <w:proofErr w:type="spellEnd"/>
+      <w:r>
+        <w:rPr>
+          <w:lang w:val="en-US"/>
+        </w:rPr>
+        <w:t xml:space="preserve"> CRS – Product </w:t>
       </w:r>
       <w:r>
         <w:rPr>
@@ -2798,7 +3067,21 @@
         <w:rPr>
           <w:lang w:val="en-US"/>
         </w:rPr>
-        <w:t>Review zum BC</w:t>
+        <w:t xml:space="preserve">Review </w:t>
+      </w:r>
+      <w:proofErr w:type="spellStart"/>
+      <w:r>
+        <w:rPr>
+          <w:lang w:val="en-US"/>
+        </w:rPr>
+        <w:t>zum</w:t>
+      </w:r>
+      <w:proofErr w:type="spellEnd"/>
+      <w:r>
+        <w:rPr>
+          <w:lang w:val="en-US"/>
+        </w:rPr>
+        <w:t xml:space="preserve"> BC</w:t>
       </w:r>
     </w:p>
     <w:tbl>
@@ -3198,7 +3481,21 @@
               <w:rPr>
                 <w:color w:val="000000" w:themeColor="text1"/>
               </w:rPr>
-              <w:t>Niclas Hörber,</w:t>
+              <w:t xml:space="preserve">Niclas </w:t>
+            </w:r>
+            <w:proofErr w:type="spellStart"/>
+            <w:r>
+              <w:rPr>
+                <w:color w:val="000000" w:themeColor="text1"/>
+              </w:rPr>
+              <w:t>Hörber</w:t>
+            </w:r>
+            <w:proofErr w:type="spellEnd"/>
+            <w:r>
+              <w:rPr>
+                <w:color w:val="000000" w:themeColor="text1"/>
+              </w:rPr>
+              <w:t>,</w:t>
             </w:r>
             <w:r>
               <w:rPr>
@@ -3224,13 +3521,41 @@
               <w:rPr>
                 <w:color w:val="000000" w:themeColor="text1"/>
               </w:rPr>
-              <w:t xml:space="preserve"> Nico Fischer, Kay Knoepfle, Phillip Förster</w:t>
-            </w:r>
-            <w:r>
-              <w:rPr>
-                <w:color w:val="000000" w:themeColor="text1"/>
-              </w:rPr>
-              <w:t>, Zichler Daniel</w:t>
+              <w:t xml:space="preserve"> Nico Fischer, Kay </w:t>
+            </w:r>
+            <w:proofErr w:type="spellStart"/>
+            <w:r>
+              <w:rPr>
+                <w:color w:val="000000" w:themeColor="text1"/>
+              </w:rPr>
+              <w:t>Knoepfle</w:t>
+            </w:r>
+            <w:proofErr w:type="spellEnd"/>
+            <w:r>
+              <w:rPr>
+                <w:color w:val="000000" w:themeColor="text1"/>
+              </w:rPr>
+              <w:t>, Phillip Förster</w:t>
+            </w:r>
+            <w:r>
+              <w:rPr>
+                <w:color w:val="000000" w:themeColor="text1"/>
+              </w:rPr>
+              <w:t xml:space="preserve">, </w:t>
+            </w:r>
+            <w:proofErr w:type="spellStart"/>
+            <w:r>
+              <w:rPr>
+                <w:color w:val="000000" w:themeColor="text1"/>
+              </w:rPr>
+              <w:t>Zichler</w:t>
+            </w:r>
+            <w:proofErr w:type="spellEnd"/>
+            <w:r>
+              <w:rPr>
+                <w:color w:val="000000" w:themeColor="text1"/>
+              </w:rPr>
+              <w:t xml:space="preserve"> Daniel</w:t>
             </w:r>
           </w:p>
         </w:tc>
@@ -3271,8 +3596,30 @@
         <w:rPr>
           <w:lang w:val="en-US"/>
         </w:rPr>
-        <w:t>BC in Zusammenarbeit erstellen</w:t>
-      </w:r>
+        <w:t xml:space="preserve">BC in </w:t>
+      </w:r>
+      <w:proofErr w:type="spellStart"/>
+      <w:r>
+        <w:rPr>
+          <w:lang w:val="en-US"/>
+        </w:rPr>
+        <w:t>Zusammenarbeit</w:t>
+      </w:r>
+      <w:proofErr w:type="spellEnd"/>
+      <w:r>
+        <w:rPr>
+          <w:lang w:val="en-US"/>
+        </w:rPr>
+        <w:t xml:space="preserve"> </w:t>
+      </w:r>
+      <w:proofErr w:type="spellStart"/>
+      <w:r>
+        <w:rPr>
+          <w:lang w:val="en-US"/>
+        </w:rPr>
+        <w:t>erstellen</w:t>
+      </w:r>
+      <w:proofErr w:type="spellEnd"/>
     </w:p>
     <w:p>
       <w:pPr>
@@ -3303,11 +3650,47 @@
           <w:lang w:val="en-US"/>
         </w:rPr>
       </w:pPr>
+      <w:proofErr w:type="spellStart"/>
       <w:r>
         <w:rPr>
           <w:lang w:val="en-US"/>
         </w:rPr>
-        <w:t>Aufgaben verteilen (Entwicklung)</w:t>
+        <w:t>Aufgaben</w:t>
+      </w:r>
+      <w:proofErr w:type="spellEnd"/>
+      <w:r>
+        <w:rPr>
+          <w:lang w:val="en-US"/>
+        </w:rPr>
+        <w:t xml:space="preserve"> </w:t>
+      </w:r>
+      <w:proofErr w:type="spellStart"/>
+      <w:r>
+        <w:rPr>
+          <w:lang w:val="en-US"/>
+        </w:rPr>
+        <w:t>verteilen</w:t>
+      </w:r>
+      <w:proofErr w:type="spellEnd"/>
+      <w:r>
+        <w:rPr>
+          <w:lang w:val="en-US"/>
+        </w:rPr>
+        <w:t xml:space="preserve"> (</w:t>
+      </w:r>
+      <w:proofErr w:type="spellStart"/>
+      <w:r>
+        <w:rPr>
+          <w:lang w:val="en-US"/>
+        </w:rPr>
+        <w:t>Entwicklung</w:t>
+      </w:r>
+      <w:proofErr w:type="spellEnd"/>
+      <w:r>
+        <w:rPr>
+          <w:lang w:val="en-US"/>
+        </w:rPr>
+        <w:t>)</w:t>
       </w:r>
     </w:p>
     <w:p>
@@ -3325,8 +3708,16 @@
         <w:rPr>
           <w:lang w:val="en-US"/>
         </w:rPr>
-        <w:t>Backend entwickeln</w:t>
-      </w:r>
+        <w:t xml:space="preserve">Backend </w:t>
+      </w:r>
+      <w:proofErr w:type="spellStart"/>
+      <w:r>
+        <w:rPr>
+          <w:lang w:val="en-US"/>
+        </w:rPr>
+        <w:t>entwickeln</w:t>
+      </w:r>
+      <w:proofErr w:type="spellEnd"/>
     </w:p>
     <w:p>
       <w:pPr>
@@ -3360,17 +3751,24 @@
       <w:r>
         <w:t xml:space="preserve">CAEX </w:t>
       </w:r>
+      <w:proofErr w:type="spellStart"/>
       <w:r>
         <w:t>parser</w:t>
       </w:r>
+      <w:proofErr w:type="spellEnd"/>
       <w:r>
         <w:t xml:space="preserve"> -&gt; </w:t>
       </w:r>
+      <w:proofErr w:type="gramStart"/>
       <w:r>
         <w:t>B</w:t>
       </w:r>
       <w:r>
-        <w:t>ackend muss CAEX Dateien e</w:t>
+        <w:t>ackend</w:t>
+      </w:r>
+      <w:proofErr w:type="gramEnd"/>
+      <w:r>
+        <w:t xml:space="preserve"> muss CAEX Dateien e</w:t>
       </w:r>
       <w:r>
         <w:t>inlesen können</w:t>
@@ -3874,7 +4272,21 @@
               <w:rPr>
                 <w:color w:val="000000" w:themeColor="text1"/>
               </w:rPr>
-              <w:t xml:space="preserve">Niclas Hörber, </w:t>
+              <w:t xml:space="preserve">Niclas </w:t>
+            </w:r>
+            <w:proofErr w:type="spellStart"/>
+            <w:r>
+              <w:rPr>
+                <w:color w:val="000000" w:themeColor="text1"/>
+              </w:rPr>
+              <w:t>Hörber</w:t>
+            </w:r>
+            <w:proofErr w:type="spellEnd"/>
+            <w:r>
+              <w:rPr>
+                <w:color w:val="000000" w:themeColor="text1"/>
+              </w:rPr>
+              <w:t xml:space="preserve">, </w:t>
             </w:r>
             <w:r>
               <w:rPr>
@@ -3894,8 +4306,30 @@
               <w:rPr>
                 <w:color w:val="000000" w:themeColor="text1"/>
               </w:rPr>
-              <w:t>Nico Fischer, Kay Knoepfle, Phillip Förster, Daniel Zichler</w:t>
-            </w:r>
+              <w:t xml:space="preserve">Nico Fischer, Kay </w:t>
+            </w:r>
+            <w:proofErr w:type="spellStart"/>
+            <w:r>
+              <w:rPr>
+                <w:color w:val="000000" w:themeColor="text1"/>
+              </w:rPr>
+              <w:t>Knoepfle</w:t>
+            </w:r>
+            <w:proofErr w:type="spellEnd"/>
+            <w:r>
+              <w:rPr>
+                <w:color w:val="000000" w:themeColor="text1"/>
+              </w:rPr>
+              <w:t xml:space="preserve">, Phillip Förster, Daniel </w:t>
+            </w:r>
+            <w:proofErr w:type="spellStart"/>
+            <w:r>
+              <w:rPr>
+                <w:color w:val="000000" w:themeColor="text1"/>
+              </w:rPr>
+              <w:t>Zichler</w:t>
+            </w:r>
+            <w:proofErr w:type="spellEnd"/>
           </w:p>
         </w:tc>
       </w:tr>
@@ -4097,8 +4531,13 @@
           <w:bCs/>
         </w:rPr>
       </w:pPr>
-      <w:r>
-        <w:t>Netzwerklayer von open62541 neu implementieren</w:t>
+      <w:proofErr w:type="spellStart"/>
+      <w:r>
+        <w:t>Netzwerklayer</w:t>
+      </w:r>
+      <w:proofErr w:type="spellEnd"/>
+      <w:r>
+        <w:t xml:space="preserve"> von open62541 neu implementieren</w:t>
       </w:r>
     </w:p>
     <w:p>
@@ -4138,8 +4577,30 @@
         <w:rPr>
           <w:lang w:val="en-US"/>
         </w:rPr>
-        <w:t>Issue in open62541 Github öffnen</w:t>
-      </w:r>
+        <w:t xml:space="preserve">Issue in open62541 </w:t>
+      </w:r>
+      <w:proofErr w:type="spellStart"/>
+      <w:r>
+        <w:rPr>
+          <w:lang w:val="en-US"/>
+        </w:rPr>
+        <w:t>Github</w:t>
+      </w:r>
+      <w:proofErr w:type="spellEnd"/>
+      <w:r>
+        <w:rPr>
+          <w:lang w:val="en-US"/>
+        </w:rPr>
+        <w:t xml:space="preserve"> </w:t>
+      </w:r>
+      <w:proofErr w:type="spellStart"/>
+      <w:r>
+        <w:rPr>
+          <w:lang w:val="en-US"/>
+        </w:rPr>
+        <w:t>öffnen</w:t>
+      </w:r>
+      <w:proofErr w:type="spellEnd"/>
     </w:p>
     <w:p>
       <w:pPr>
@@ -4594,7 +5055,21 @@
               <w:rPr>
                 <w:color w:val="000000" w:themeColor="text1"/>
               </w:rPr>
-              <w:t xml:space="preserve">Niclas Hörber, </w:t>
+              <w:t xml:space="preserve">Niclas </w:t>
+            </w:r>
+            <w:proofErr w:type="spellStart"/>
+            <w:r>
+              <w:rPr>
+                <w:color w:val="000000" w:themeColor="text1"/>
+              </w:rPr>
+              <w:t>Hörber</w:t>
+            </w:r>
+            <w:proofErr w:type="spellEnd"/>
+            <w:r>
+              <w:rPr>
+                <w:color w:val="000000" w:themeColor="text1"/>
+              </w:rPr>
+              <w:t xml:space="preserve">, </w:t>
             </w:r>
             <w:r>
               <w:rPr>
@@ -4614,8 +5089,30 @@
               <w:rPr>
                 <w:color w:val="000000" w:themeColor="text1"/>
               </w:rPr>
-              <w:t>Nico Fischer, Kay Knoepfle, Phillip Förster, Daniel Zichler</w:t>
-            </w:r>
+              <w:t xml:space="preserve">Nico Fischer, Kay </w:t>
+            </w:r>
+            <w:proofErr w:type="spellStart"/>
+            <w:r>
+              <w:rPr>
+                <w:color w:val="000000" w:themeColor="text1"/>
+              </w:rPr>
+              <w:t>Knoepfle</w:t>
+            </w:r>
+            <w:proofErr w:type="spellEnd"/>
+            <w:r>
+              <w:rPr>
+                <w:color w:val="000000" w:themeColor="text1"/>
+              </w:rPr>
+              <w:t xml:space="preserve">, Phillip Förster, Daniel </w:t>
+            </w:r>
+            <w:proofErr w:type="spellStart"/>
+            <w:r>
+              <w:rPr>
+                <w:color w:val="000000" w:themeColor="text1"/>
+              </w:rPr>
+              <w:t>Zichler</w:t>
+            </w:r>
+            <w:proofErr w:type="spellEnd"/>
           </w:p>
         </w:tc>
       </w:tr>
@@ -5129,7 +5626,21 @@
               <w:rPr>
                 <w:color w:val="000000" w:themeColor="text1"/>
               </w:rPr>
-              <w:t xml:space="preserve">Niclas Hörber, </w:t>
+              <w:t xml:space="preserve">Niclas </w:t>
+            </w:r>
+            <w:proofErr w:type="spellStart"/>
+            <w:r>
+              <w:rPr>
+                <w:color w:val="000000" w:themeColor="text1"/>
+              </w:rPr>
+              <w:t>Hörber</w:t>
+            </w:r>
+            <w:proofErr w:type="spellEnd"/>
+            <w:r>
+              <w:rPr>
+                <w:color w:val="000000" w:themeColor="text1"/>
+              </w:rPr>
+              <w:t xml:space="preserve">, </w:t>
             </w:r>
             <w:r>
               <w:rPr>
@@ -5149,8 +5660,30 @@
               <w:rPr>
                 <w:color w:val="000000" w:themeColor="text1"/>
               </w:rPr>
-              <w:t>Nico Fischer, Kay Knoepfle, Phillip Förster, Daniel Zichler</w:t>
-            </w:r>
+              <w:t xml:space="preserve">Nico Fischer, Kay </w:t>
+            </w:r>
+            <w:proofErr w:type="spellStart"/>
+            <w:r>
+              <w:rPr>
+                <w:color w:val="000000" w:themeColor="text1"/>
+              </w:rPr>
+              <w:t>Knoepfle</w:t>
+            </w:r>
+            <w:proofErr w:type="spellEnd"/>
+            <w:r>
+              <w:rPr>
+                <w:color w:val="000000" w:themeColor="text1"/>
+              </w:rPr>
+              <w:t xml:space="preserve">, Phillip Förster, Daniel </w:t>
+            </w:r>
+            <w:proofErr w:type="spellStart"/>
+            <w:r>
+              <w:rPr>
+                <w:color w:val="000000" w:themeColor="text1"/>
+              </w:rPr>
+              <w:t>Zichler</w:t>
+            </w:r>
+            <w:proofErr w:type="spellEnd"/>
           </w:p>
         </w:tc>
       </w:tr>
@@ -5538,7 +6071,21 @@
               <w:rPr>
                 <w:color w:val="000000" w:themeColor="text1"/>
               </w:rPr>
-              <w:t xml:space="preserve">Niclas Hörber, </w:t>
+              <w:t xml:space="preserve">Niclas </w:t>
+            </w:r>
+            <w:proofErr w:type="spellStart"/>
+            <w:r>
+              <w:rPr>
+                <w:color w:val="000000" w:themeColor="text1"/>
+              </w:rPr>
+              <w:t>Hörber</w:t>
+            </w:r>
+            <w:proofErr w:type="spellEnd"/>
+            <w:r>
+              <w:rPr>
+                <w:color w:val="000000" w:themeColor="text1"/>
+              </w:rPr>
+              <w:t xml:space="preserve">, </w:t>
             </w:r>
             <w:r>
               <w:rPr>
@@ -5558,8 +6105,30 @@
               <w:rPr>
                 <w:color w:val="000000" w:themeColor="text1"/>
               </w:rPr>
-              <w:t>Nico Fischer, Kay Knoepfle, Phillip Förster, Daniel Zichler</w:t>
-            </w:r>
+              <w:t xml:space="preserve">Nico Fischer, Kay </w:t>
+            </w:r>
+            <w:proofErr w:type="spellStart"/>
+            <w:r>
+              <w:rPr>
+                <w:color w:val="000000" w:themeColor="text1"/>
+              </w:rPr>
+              <w:t>Knoepfle</w:t>
+            </w:r>
+            <w:proofErr w:type="spellEnd"/>
+            <w:r>
+              <w:rPr>
+                <w:color w:val="000000" w:themeColor="text1"/>
+              </w:rPr>
+              <w:t xml:space="preserve">, Phillip Förster, Daniel </w:t>
+            </w:r>
+            <w:proofErr w:type="spellStart"/>
+            <w:r>
+              <w:rPr>
+                <w:color w:val="000000" w:themeColor="text1"/>
+              </w:rPr>
+              <w:t>Zichler</w:t>
+            </w:r>
+            <w:proofErr w:type="spellEnd"/>
           </w:p>
         </w:tc>
       </w:tr>
@@ -5593,8 +6162,13 @@
         </w:numPr>
       </w:pPr>
       <w:r>
-        <w:t>Projektplan, BC, CRS, SRS und SAS im Team reviewed</w:t>
-      </w:r>
+        <w:t xml:space="preserve">Projektplan, BC, CRS, SRS und SAS im Team </w:t>
+      </w:r>
+      <w:proofErr w:type="spellStart"/>
+      <w:r>
+        <w:t>reviewed</w:t>
+      </w:r>
+      <w:proofErr w:type="spellEnd"/>
     </w:p>
     <w:p>
       <w:pPr>
@@ -5619,8 +6193,6 @@
       <w:r>
         <w:t>Aufteilen der Präsentation</w:t>
       </w:r>
-      <w:bookmarkStart w:id="7" w:name="_GoBack"/>
-      <w:bookmarkEnd w:id="7"/>
     </w:p>
     <w:tbl>
       <w:tblPr>
@@ -5757,7 +6329,13 @@
           <w:tcPr>
             <w:tcW w:w="4508" w:type="dxa"/>
           </w:tcPr>
-          <w:p/>
+          <w:p>
+            <w:r>
+              <w:t>11.11.2020</w:t>
+            </w:r>
+            <w:bookmarkStart w:id="7" w:name="_GoBack"/>
+            <w:bookmarkEnd w:id="7"/>
+          </w:p>
         </w:tc>
       </w:tr>
       <w:tr>
@@ -5785,7 +6363,11 @@
           <w:tcPr>
             <w:tcW w:w="4508" w:type="dxa"/>
           </w:tcPr>
-          <w:p/>
+          <w:p>
+            <w:r>
+              <w:t>1,5 Std</w:t>
+            </w:r>
+          </w:p>
         </w:tc>
       </w:tr>
     </w:tbl>
@@ -5975,7 +6557,21 @@
               <w:rPr>
                 <w:color w:val="000000" w:themeColor="text1"/>
               </w:rPr>
-              <w:t xml:space="preserve">Niclas Hörber, </w:t>
+              <w:t xml:space="preserve">Niclas </w:t>
+            </w:r>
+            <w:proofErr w:type="spellStart"/>
+            <w:r>
+              <w:rPr>
+                <w:color w:val="000000" w:themeColor="text1"/>
+              </w:rPr>
+              <w:t>Hörber</w:t>
+            </w:r>
+            <w:proofErr w:type="spellEnd"/>
+            <w:r>
+              <w:rPr>
+                <w:color w:val="000000" w:themeColor="text1"/>
+              </w:rPr>
+              <w:t xml:space="preserve">, </w:t>
             </w:r>
             <w:r>
               <w:rPr>
@@ -5995,8 +6591,30 @@
               <w:rPr>
                 <w:color w:val="000000" w:themeColor="text1"/>
               </w:rPr>
-              <w:t>Nico Fischer, Kay Knoepfle, Phillip Förster, Daniel Zichler</w:t>
-            </w:r>
+              <w:t xml:space="preserve">Nico Fischer, Kay </w:t>
+            </w:r>
+            <w:proofErr w:type="spellStart"/>
+            <w:r>
+              <w:rPr>
+                <w:color w:val="000000" w:themeColor="text1"/>
+              </w:rPr>
+              <w:t>Knoepfle</w:t>
+            </w:r>
+            <w:proofErr w:type="spellEnd"/>
+            <w:r>
+              <w:rPr>
+                <w:color w:val="000000" w:themeColor="text1"/>
+              </w:rPr>
+              <w:t xml:space="preserve">, Phillip Förster, Daniel </w:t>
+            </w:r>
+            <w:proofErr w:type="spellStart"/>
+            <w:r>
+              <w:rPr>
+                <w:color w:val="000000" w:themeColor="text1"/>
+              </w:rPr>
+              <w:t>Zichler</w:t>
+            </w:r>
+            <w:proofErr w:type="spellEnd"/>
           </w:p>
         </w:tc>
       </w:tr>
@@ -7745,12 +8363,9 @@
 </file>
 
 <file path=customXml/item1.xml><?xml version="1.0" encoding="utf-8"?>
-<?mso-contentType ?>
-<FormTemplates xmlns="http://schemas.microsoft.com/sharepoint/v3/contenttype/forms">
-  <Display>DocumentLibraryForm</Display>
-  <Edit>DocumentLibraryForm</Edit>
-  <New>DocumentLibraryForm</New>
-</FormTemplates>
+<p:properties xmlns:p="http://schemas.microsoft.com/office/2006/metadata/properties" xmlns:xsi="http://www.w3.org/2001/XMLSchema-instance" xmlns:pc="http://schemas.microsoft.com/office/infopath/2007/PartnerControls">
+  <documentManagement/>
+</p:properties>
 </file>
 
 <file path=customXml/item2.xml><?xml version="1.0" encoding="utf-8"?>
@@ -7886,9 +8501,12 @@
 </file>
 
 <file path=customXml/item3.xml><?xml version="1.0" encoding="utf-8"?>
-<p:properties xmlns:p="http://schemas.microsoft.com/office/2006/metadata/properties" xmlns:xsi="http://www.w3.org/2001/XMLSchema-instance" xmlns:pc="http://schemas.microsoft.com/office/infopath/2007/PartnerControls">
-  <documentManagement/>
-</p:properties>
+<?mso-contentType ?>
+<FormTemplates xmlns="http://schemas.microsoft.com/sharepoint/v3/contenttype/forms">
+  <Display>DocumentLibraryForm</Display>
+  <Edit>DocumentLibraryForm</Edit>
+  <New>DocumentLibraryForm</New>
+</FormTemplates>
 </file>
 
 <file path=customXml/item4.xml><?xml version="1.0" encoding="utf-8"?>
@@ -7896,9 +8514,10 @@
 </file>
 
 <file path=customXml/itemProps1.xml><?xml version="1.0" encoding="utf-8"?>
-<ds:datastoreItem xmlns:ds="http://schemas.openxmlformats.org/officeDocument/2006/customXml" ds:itemID="{6E22D604-00E4-463E-988C-C2D12CEC16F4}">
+<ds:datastoreItem xmlns:ds="http://schemas.openxmlformats.org/officeDocument/2006/customXml" ds:itemID="{53065DAC-3E91-49FF-8427-4666FB3ECDEE}">
   <ds:schemaRefs>
-    <ds:schemaRef ds:uri="http://schemas.microsoft.com/sharepoint/v3/contenttype/forms"/>
+    <ds:schemaRef ds:uri="http://schemas.microsoft.com/office/2006/metadata/properties"/>
+    <ds:schemaRef ds:uri="http://schemas.microsoft.com/office/infopath/2007/PartnerControls"/>
   </ds:schemaRefs>
 </ds:datastoreItem>
 </file>
@@ -7922,16 +8541,15 @@
 </file>
 
 <file path=customXml/itemProps3.xml><?xml version="1.0" encoding="utf-8"?>
-<ds:datastoreItem xmlns:ds="http://schemas.openxmlformats.org/officeDocument/2006/customXml" ds:itemID="{53065DAC-3E91-49FF-8427-4666FB3ECDEE}">
+<ds:datastoreItem xmlns:ds="http://schemas.openxmlformats.org/officeDocument/2006/customXml" ds:itemID="{6E22D604-00E4-463E-988C-C2D12CEC16F4}">
   <ds:schemaRefs>
-    <ds:schemaRef ds:uri="http://schemas.microsoft.com/office/2006/metadata/properties"/>
-    <ds:schemaRef ds:uri="http://schemas.microsoft.com/office/infopath/2007/PartnerControls"/>
+    <ds:schemaRef ds:uri="http://schemas.microsoft.com/sharepoint/v3/contenttype/forms"/>
   </ds:schemaRefs>
 </ds:datastoreItem>
 </file>
 
 <file path=customXml/itemProps4.xml><?xml version="1.0" encoding="utf-8"?>
-<ds:datastoreItem xmlns:ds="http://schemas.openxmlformats.org/officeDocument/2006/customXml" ds:itemID="{90676799-D1FE-4D3D-8C33-C770EFD3F503}">
+<ds:datastoreItem xmlns:ds="http://schemas.openxmlformats.org/officeDocument/2006/customXml" ds:itemID="{50A54381-330A-4EC2-B457-6C6E1D499FBE}">
   <ds:schemaRefs>
     <ds:schemaRef ds:uri="http://schemas.openxmlformats.org/officeDocument/2006/bibliography"/>
   </ds:schemaRefs>

</xml_diff>